<commit_message>
[hanhpv] fix: Contract signature
</commit_message>
<xml_diff>
--- a/CEM-contract/src/main/resources/templates/HD-mua-ban-hang-hoa2025.docx
+++ b/CEM-contract/src/main/resources/templates/HD-mua-ban-hang-hoa2025.docx
@@ -389,16 +389,16 @@
           <w:szCs w:val="26"/>
           <w:lang w:val="vi-VN"/>
         </w:rPr>
-        <w:t>Hôm nay, ngày…tháng…năm 202</w:t>
-      </w:r>
-      <w:r>
-        <w:rPr>
-          <w:rFonts w:ascii="Times New Roman" w:hAnsi="Times New Roman"/>
-          <w:sz w:val="26"/>
-          <w:szCs w:val="26"/>
-          <w:lang w:val="vi-VN"/>
-        </w:rPr>
-        <w:t>4</w:t>
+        <w:t>Hôm nay, ngày…tháng…năm</w:t>
+      </w:r>
+      <w:r>
+        <w:rPr>
+          <w:rFonts w:ascii="Times New Roman" w:hAnsi="Times New Roman"/>
+          <w:sz w:val="26"/>
+          <w:szCs w:val="26"/>
+          <w:lang w:val="vi-VN"/>
+        </w:rPr>
+        <w:t>…</w:t>
       </w:r>
       <w:r>
         <w:rPr>
@@ -512,12 +512,36 @@
       </w:r>
       <w:r>
         <w:rPr>
-          <w:rFonts w:ascii="Times New Roman" w:hAnsi="Times New Roman"/>
-          <w:sz w:val="26"/>
-          <w:szCs w:val="26"/>
-          <w:lang w:val="vi-VN"/>
-        </w:rPr>
-        <w:tab/>
+          <w:lang w:val="vi-VN"/>
+        </w:rPr>
+        <w:t xml:space="preserve"> </w:t>
+      </w:r>
+      <w:r>
+        <w:rPr>
+          <w:rFonts w:ascii="Times New Roman" w:hAnsi="Times New Roman"/>
+          <w:sz w:val="26"/>
+          <w:szCs w:val="26"/>
+          <w:lang w:val="vi-VN"/>
+        </w:rPr>
+        <w:t>CÔNG TY TNHH KINH DOANH XUẤT NHẬP KHẨU TM VÀ SX</w:t>
+      </w:r>
+      <w:r>
+        <w:rPr>
+          <w:rFonts w:ascii="Times New Roman" w:hAnsi="Times New Roman"/>
+          <w:sz w:val="26"/>
+          <w:szCs w:val="26"/>
+          <w:lang w:val="vi-VN"/>
+        </w:rPr>
+        <w:t xml:space="preserve"> </w:t>
+      </w:r>
+      <w:r>
+        <w:rPr>
+          <w:rFonts w:ascii="Times New Roman" w:hAnsi="Times New Roman"/>
+          <w:sz w:val="26"/>
+          <w:szCs w:val="26"/>
+          <w:lang w:val="vi-VN"/>
+        </w:rPr>
+        <w:t>THÀNH ĐẠT</w:t>
       </w:r>
     </w:p>
     <w:p>
@@ -545,12 +569,18 @@
       </w:r>
       <w:r>
         <w:rPr>
-          <w:rFonts w:ascii="Times New Roman" w:hAnsi="Times New Roman"/>
-          <w:sz w:val="26"/>
-          <w:szCs w:val="26"/>
-          <w:lang w:val="vi-VN"/>
-        </w:rPr>
-        <w:tab/>
+          <w:lang w:val="vi-VN"/>
+        </w:rPr>
+        <w:t xml:space="preserve"> </w:t>
+      </w:r>
+      <w:r>
+        <w:rPr>
+          <w:rFonts w:ascii="Times New Roman" w:hAnsi="Times New Roman"/>
+          <w:sz w:val="26"/>
+          <w:szCs w:val="26"/>
+          <w:lang w:val="vi-VN"/>
+        </w:rPr>
+        <w:t>0901108513</w:t>
       </w:r>
     </w:p>
     <w:p>
@@ -578,12 +608,18 @@
       </w:r>
       <w:r>
         <w:rPr>
-          <w:rFonts w:ascii="Times New Roman" w:hAnsi="Times New Roman"/>
-          <w:sz w:val="26"/>
-          <w:szCs w:val="26"/>
-          <w:lang w:val="vi-VN"/>
-        </w:rPr>
-        <w:tab/>
+          <w:lang w:val="vi-VN"/>
+        </w:rPr>
+        <w:t xml:space="preserve"> </w:t>
+      </w:r>
+      <w:r>
+        <w:rPr>
+          <w:rFonts w:ascii="Times New Roman" w:hAnsi="Times New Roman"/>
+          <w:sz w:val="26"/>
+          <w:szCs w:val="26"/>
+          <w:lang w:val="vi-VN"/>
+        </w:rPr>
+        <w:t>Thôn Giữa, Xã Lạc Đạo, Huyện Văn Lâm, Tỉnh Hưng Yên</w:t>
       </w:r>
     </w:p>
     <w:p>
@@ -654,7 +690,25 @@
           <w:szCs w:val="26"/>
           <w:lang w:val="vi-VN"/>
         </w:rPr>
-        <w:t>…………………………………Chức danh</w:t>
+        <w:t>NGUYỄN NGỌC LAN</w:t>
+      </w:r>
+      <w:r>
+        <w:rPr>
+          <w:rFonts w:ascii="Times New Roman" w:hAnsi="Times New Roman"/>
+          <w:sz w:val="26"/>
+          <w:szCs w:val="26"/>
+          <w:lang w:val="vi-VN"/>
+        </w:rPr>
+        <w:t xml:space="preserve"> </w:t>
+      </w:r>
+      <w:r>
+        <w:rPr>
+          <w:rFonts w:ascii="Times New Roman" w:hAnsi="Times New Roman"/>
+          <w:sz w:val="26"/>
+          <w:szCs w:val="26"/>
+          <w:lang w:val="vi-VN"/>
+        </w:rPr>
+        <w:t>Chức danh</w:t>
       </w:r>
       <w:r>
         <w:rPr>
@@ -683,7 +737,7 @@
           <w:szCs w:val="26"/>
           <w:lang w:val="vi-VN"/>
         </w:rPr>
-        <w:tab/>
+        <w:t xml:space="preserve"> Giám đốc</w:t>
       </w:r>
     </w:p>
     <w:p>
@@ -763,16 +817,43 @@
           <w:szCs w:val="26"/>
           <w:lang w:val="vi-VN"/>
         </w:rPr>
-        <w:t>……………………cấp ngày……………nơi cấp</w:t>
-      </w:r>
-      <w:r>
-        <w:rPr>
-          <w:rFonts w:ascii="Times New Roman" w:hAnsi="Times New Roman"/>
-          <w:sz w:val="26"/>
-          <w:szCs w:val="26"/>
-          <w:lang w:val="vi-VN"/>
-        </w:rPr>
-        <w:tab/>
+        <w:t xml:space="preserve">001203004433 </w:t>
+      </w:r>
+      <w:r>
+        <w:rPr>
+          <w:rFonts w:ascii="Times New Roman" w:hAnsi="Times New Roman"/>
+          <w:sz w:val="26"/>
+          <w:szCs w:val="26"/>
+          <w:lang w:val="vi-VN"/>
+        </w:rPr>
+        <w:t>cấp ngày</w:t>
+      </w:r>
+      <w:r>
+        <w:rPr>
+          <w:rFonts w:ascii="Times New Roman" w:hAnsi="Times New Roman"/>
+          <w:sz w:val="26"/>
+          <w:szCs w:val="26"/>
+          <w:lang w:val="vi-VN"/>
+        </w:rPr>
+        <w:t xml:space="preserve"> 29/04/2023 </w:t>
+      </w:r>
+      <w:r>
+        <w:rPr>
+          <w:rFonts w:ascii="Times New Roman" w:hAnsi="Times New Roman"/>
+          <w:sz w:val="26"/>
+          <w:szCs w:val="26"/>
+          <w:lang w:val="vi-VN"/>
+        </w:rPr>
+        <w:t>nơi cấp</w:t>
+      </w:r>
+      <w:r>
+        <w:rPr>
+          <w:rFonts w:ascii="Times New Roman" w:hAnsi="Times New Roman"/>
+          <w:sz w:val="26"/>
+          <w:szCs w:val="26"/>
+          <w:lang w:val="vi-VN"/>
+        </w:rPr>
+        <w:t xml:space="preserve"> Hà Nội</w:t>
       </w:r>
     </w:p>
     <w:p>
@@ -814,16 +895,36 @@
           <w:szCs w:val="26"/>
           <w:lang w:val="vi-VN"/>
         </w:rPr>
-        <w:t>…………………………………Fax:</w:t>
-      </w:r>
-      <w:r>
-        <w:rPr>
-          <w:rFonts w:ascii="Times New Roman" w:hAnsi="Times New Roman"/>
-          <w:sz w:val="26"/>
-          <w:szCs w:val="26"/>
-          <w:lang w:val="vi-VN"/>
-        </w:rPr>
-        <w:tab/>
+        <w:t>0948 566416</w:t>
+      </w:r>
+      <w:r>
+        <w:rPr>
+          <w:rFonts w:ascii="Times New Roman" w:hAnsi="Times New Roman"/>
+          <w:sz w:val="26"/>
+          <w:szCs w:val="26"/>
+        </w:rPr>
+        <w:t xml:space="preserve"> </w:t>
+      </w:r>
+      <w:r>
+        <w:rPr>
+          <w:rFonts w:ascii="Times New Roman" w:hAnsi="Times New Roman"/>
+          <w:sz w:val="26"/>
+          <w:szCs w:val="26"/>
+          <w:lang w:val="vi-VN"/>
+        </w:rPr>
+        <w:t>Fax:</w:t>
+      </w:r>
+      <w:r>
+        <w:t xml:space="preserve"> </w:t>
+      </w:r>
+      <w:r>
+        <w:rPr>
+          <w:rFonts w:ascii="Times New Roman" w:hAnsi="Times New Roman"/>
+          <w:sz w:val="26"/>
+          <w:szCs w:val="26"/>
+          <w:lang w:val="vi-VN"/>
+        </w:rPr>
+        <w:t>0948 566416</w:t>
       </w:r>
     </w:p>
     <w:p>
@@ -4356,6 +4457,7 @@
           <w:rFonts w:ascii="Times New Roman" w:hAnsi="Times New Roman"/>
           <w:sz w:val="26"/>
           <w:szCs w:val="26"/>
+          <w:lang w:val="vi-VN"/>
         </w:rPr>
         <w:t xml:space="preserve">1 </w:t>
       </w:r>
@@ -4719,17 +4821,7 @@
           <w:szCs w:val="22"/>
           <w:lang w:val="vi-VN"/>
         </w:rPr>
-        <w:t xml:space="preserve"> </w:t>
-      </w:r>
-      <w:r>
-        <w:rPr>
-          <w:rFonts w:ascii="Times New Roman" w:hAnsi="Times New Roman"/>
-          <w:i/>
-          <w:sz w:val="22"/>
-          <w:szCs w:val="22"/>
-          <w:lang w:val="vi-VN"/>
-        </w:rPr>
-        <w:t>rõ địa chỉ</w:t>
+        <w:t xml:space="preserve"> rõ địa chỉ</w:t>
       </w:r>
       <w:r>
         <w:rPr>
@@ -5229,17 +5321,17 @@
           <w:szCs w:val="22"/>
           <w:lang w:val="vi-VN"/>
         </w:rPr>
-        <w:t xml:space="preserve"> Ghi </w:t>
-      </w:r>
-      <w:r>
-        <w:rPr>
-          <w:rFonts w:ascii="Times New Roman" w:hAnsi="Times New Roman"/>
-          <w:i/>
-          <w:sz w:val="22"/>
-          <w:szCs w:val="22"/>
-          <w:lang w:val="vi-VN"/>
-        </w:rPr>
-        <w:t>số CMND/CCCD/Hộ chiếu của người đại điện theo pháp luật.</w:t>
+        <w:t xml:space="preserve"> </w:t>
+      </w:r>
+      <w:r>
+        <w:rPr>
+          <w:rFonts w:ascii="Times New Roman" w:hAnsi="Times New Roman"/>
+          <w:i/>
+          <w:sz w:val="22"/>
+          <w:szCs w:val="22"/>
+          <w:lang w:val="vi-VN"/>
+        </w:rPr>
+        <w:t>Ghi số CMND/CCCD/Hộ chiếu của người đại điện theo pháp luật.</w:t>
       </w:r>
     </w:p>
   </w:footnote>
@@ -5335,17 +5427,17 @@
           <w:szCs w:val="22"/>
           <w:lang w:val="vi-VN"/>
         </w:rPr>
-        <w:t xml:space="preserve"> Cột </w:t>
-      </w:r>
-      <w:r>
-        <w:rPr>
-          <w:rFonts w:ascii="Times New Roman" w:hAnsi="Times New Roman"/>
-          <w:i/>
-          <w:sz w:val="22"/>
-          <w:szCs w:val="22"/>
-          <w:lang w:val="vi-VN"/>
-        </w:rPr>
-        <w:t>này được xác định theo công thức: Thành tiền = Số lượng x Đơn giá.</w:t>
+        <w:t xml:space="preserve"> </w:t>
+      </w:r>
+      <w:r>
+        <w:rPr>
+          <w:rFonts w:ascii="Times New Roman" w:hAnsi="Times New Roman"/>
+          <w:i/>
+          <w:sz w:val="22"/>
+          <w:szCs w:val="22"/>
+          <w:lang w:val="vi-VN"/>
+        </w:rPr>
+        <w:t>Cột này được xác định theo công thức: Thành tiền = Số lượng x Đơn giá.</w:t>
       </w:r>
     </w:p>
   </w:footnote>
@@ -5383,17 +5475,7 @@
           <w:szCs w:val="22"/>
           <w:lang w:val="vi-VN"/>
         </w:rPr>
-        <w:t xml:space="preserve">Ghi </w:t>
-      </w:r>
-      <w:r>
-        <w:rPr>
-          <w:rFonts w:ascii="Times New Roman" w:hAnsi="Times New Roman"/>
-          <w:i/>
-          <w:sz w:val="22"/>
-          <w:szCs w:val="22"/>
-          <w:lang w:val="vi-VN"/>
-        </w:rPr>
-        <w:t xml:space="preserve">tổng giá trị hàng hóa </w:t>
+        <w:t xml:space="preserve">Ghi tổng giá trị hàng hóa </w:t>
       </w:r>
       <w:r>
         <w:rPr>
@@ -5432,17 +5514,17 @@
           <w:szCs w:val="22"/>
           <w:lang w:val="vi-VN"/>
         </w:rPr>
-        <w:t xml:space="preserve"> Điền </w:t>
-      </w:r>
-      <w:r>
-        <w:rPr>
-          <w:rFonts w:ascii="Times New Roman" w:hAnsi="Times New Roman"/>
-          <w:i/>
-          <w:sz w:val="22"/>
-          <w:szCs w:val="22"/>
-          <w:lang w:val="vi-VN"/>
-        </w:rPr>
-        <w:t>tổng giá trị hàng hóa bằng chữ.</w:t>
+        <w:t xml:space="preserve"> </w:t>
+      </w:r>
+      <w:r>
+        <w:rPr>
+          <w:rFonts w:ascii="Times New Roman" w:hAnsi="Times New Roman"/>
+          <w:i/>
+          <w:sz w:val="22"/>
+          <w:szCs w:val="22"/>
+          <w:lang w:val="vi-VN"/>
+        </w:rPr>
+        <w:t>Điền tổng giá trị hàng hóa bằng chữ.</w:t>
       </w:r>
     </w:p>
   </w:footnote>
@@ -5471,17 +5553,17 @@
           <w:szCs w:val="22"/>
           <w:lang w:val="vi-VN"/>
         </w:rPr>
-        <w:t xml:space="preserve"> Điền </w:t>
-      </w:r>
-      <w:r>
-        <w:rPr>
-          <w:rFonts w:ascii="Times New Roman" w:hAnsi="Times New Roman"/>
-          <w:i/>
-          <w:sz w:val="22"/>
-          <w:szCs w:val="22"/>
-          <w:lang w:val="vi-VN"/>
-        </w:rPr>
-        <w:t>hình thức thanh toán, ví dụ tiền mặt, chuyển khoản.</w:t>
+        <w:t xml:space="preserve"> </w:t>
+      </w:r>
+      <w:r>
+        <w:rPr>
+          <w:rFonts w:ascii="Times New Roman" w:hAnsi="Times New Roman"/>
+          <w:i/>
+          <w:sz w:val="22"/>
+          <w:szCs w:val="22"/>
+          <w:lang w:val="vi-VN"/>
+        </w:rPr>
+        <w:t>Điền hình thức thanh toán, ví dụ tiền mặt, chuyển khoản.</w:t>
       </w:r>
     </w:p>
   </w:footnote>
@@ -5510,17 +5592,17 @@
           <w:szCs w:val="22"/>
           <w:lang w:val="vi-VN"/>
         </w:rPr>
-        <w:t xml:space="preserve"> Căn </w:t>
-      </w:r>
-      <w:r>
-        <w:rPr>
-          <w:rFonts w:ascii="Times New Roman" w:hAnsi="Times New Roman"/>
-          <w:i/>
-          <w:sz w:val="22"/>
-          <w:szCs w:val="22"/>
-          <w:lang w:val="vi-VN"/>
-        </w:rPr>
-        <w:t>cứ Điều 301 Luật Thương mại 2005, mức phạt đối với vi phạm nghĩa vụ hợp đồng hoặc tổng mức phạt đối với nhiều vi phạm do các bên thoả thuận trong hợp đồng, nhưng không quá 8% giá trị phần nghĩa vụ hợp đồng bị vi phạm.</w:t>
+        <w:t xml:space="preserve"> </w:t>
+      </w:r>
+      <w:r>
+        <w:rPr>
+          <w:rFonts w:ascii="Times New Roman" w:hAnsi="Times New Roman"/>
+          <w:i/>
+          <w:sz w:val="22"/>
+          <w:szCs w:val="22"/>
+          <w:lang w:val="vi-VN"/>
+        </w:rPr>
+        <w:t>Căn cứ Điều 301 Luật Thương mại 2005, mức phạt đối với vi phạm nghĩa vụ hợp đồng hoặc tổng mức phạt đối với nhiều vi phạm do các bên thoả thuận trong hợp đồng, nhưng không quá 8% giá trị phần nghĩa vụ hợp đồng bị vi phạm.</w:t>
       </w:r>
     </w:p>
   </w:footnote>

</xml_diff>

<commit_message>
[vietdv] fix: mapping contract
</commit_message>
<xml_diff>
--- a/CEM-contract/src/main/resources/templates/HD-mua-ban-hang-hoa2025.docx
+++ b/CEM-contract/src/main/resources/templates/HD-mua-ban-hang-hoa2025.docx
@@ -147,7 +147,37 @@
           <w:szCs w:val="26"/>
           <w:lang w:val="vi-VN"/>
         </w:rPr>
-        <w:t>:…/202</w:t>
+        <w:t>:</w:t>
+      </w:r>
+      <w:r>
+        <w:rPr>
+          <w:rFonts w:ascii="Times New Roman" w:hAnsi="Times New Roman"/>
+          <w:b/>
+          <w:sz w:val="26"/>
+          <w:szCs w:val="26"/>
+          <w:lang w:val="vi-VN"/>
+        </w:rPr>
+        <w:t xml:space="preserve"> CONTRACT_ID</w:t>
+      </w:r>
+      <w:r>
+        <w:rPr>
+          <w:rFonts w:ascii="Times New Roman" w:hAnsi="Times New Roman"/>
+          <w:b/>
+          <w:sz w:val="26"/>
+          <w:szCs w:val="26"/>
+          <w:lang w:val="vi-VN"/>
+        </w:rPr>
+        <w:t xml:space="preserve"> </w:t>
+      </w:r>
+      <w:r>
+        <w:rPr>
+          <w:rFonts w:ascii="Times New Roman" w:hAnsi="Times New Roman"/>
+          <w:b/>
+          <w:sz w:val="26"/>
+          <w:szCs w:val="26"/>
+          <w:lang w:val="vi-VN"/>
+        </w:rPr>
+        <w:t>/202</w:t>
       </w:r>
       <w:r>
         <w:rPr>
@@ -379,64 +409,94 @@
           <w:rFonts w:ascii="Times New Roman" w:hAnsi="Times New Roman"/>
           <w:sz w:val="26"/>
           <w:szCs w:val="26"/>
-          <w:lang w:val="vi-VN"/>
-        </w:rPr>
-      </w:pPr>
-      <w:r>
-        <w:rPr>
-          <w:rFonts w:ascii="Times New Roman" w:hAnsi="Times New Roman"/>
-          <w:sz w:val="26"/>
-          <w:szCs w:val="26"/>
-          <w:lang w:val="vi-VN"/>
-        </w:rPr>
-        <w:t>Hôm nay, ngày…tháng…năm</w:t>
-      </w:r>
-      <w:r>
-        <w:rPr>
-          <w:rFonts w:ascii="Times New Roman" w:hAnsi="Times New Roman"/>
-          <w:sz w:val="26"/>
-          <w:szCs w:val="26"/>
-          <w:lang w:val="vi-VN"/>
-        </w:rPr>
-        <w:t>…</w:t>
-      </w:r>
-      <w:r>
-        <w:rPr>
-          <w:rFonts w:ascii="Times New Roman" w:hAnsi="Times New Roman"/>
-          <w:sz w:val="26"/>
-          <w:szCs w:val="26"/>
-          <w:lang w:val="vi-VN"/>
-        </w:rPr>
-        <w:t>, tại địa chỉ</w:t>
-      </w:r>
-      <w:r>
-        <w:rPr>
-          <w:rStyle w:val="FootnoteReference"/>
-          <w:rFonts w:ascii="Times New Roman" w:hAnsi="Times New Roman"/>
-          <w:color w:val="FF0000"/>
-          <w:sz w:val="26"/>
-          <w:szCs w:val="26"/>
-          <w:lang w:val="vi-VN"/>
-        </w:rPr>
-        <w:footnoteReference w:id="2"/>
-      </w:r>
-      <w:r>
-        <w:rPr>
-          <w:rFonts w:ascii="Times New Roman" w:hAnsi="Times New Roman"/>
-          <w:sz w:val="26"/>
-          <w:szCs w:val="26"/>
-          <w:lang w:val="vi-VN"/>
-        </w:rPr>
-        <w:t>:</w:t>
-      </w:r>
-      <w:r>
-        <w:rPr>
-          <w:rFonts w:ascii="Times New Roman" w:hAnsi="Times New Roman"/>
-          <w:sz w:val="26"/>
-          <w:szCs w:val="26"/>
-          <w:lang w:val="vi-VN"/>
-        </w:rPr>
-        <w:tab/>
+        </w:rPr>
+      </w:pPr>
+      <w:r>
+        <w:rPr>
+          <w:rFonts w:ascii="Times New Roman" w:hAnsi="Times New Roman"/>
+          <w:sz w:val="26"/>
+          <w:szCs w:val="26"/>
+          <w:lang w:val="vi-VN"/>
+        </w:rPr>
+        <w:t>Hôm nay, ngày</w:t>
+      </w:r>
+      <w:r>
+        <w:rPr>
+          <w:rFonts w:ascii="Times New Roman" w:hAnsi="Times New Roman"/>
+          <w:sz w:val="26"/>
+          <w:szCs w:val="26"/>
+          <w:lang w:val="vi-VN"/>
+        </w:rPr>
+        <w:t xml:space="preserve"> </w:t>
+      </w:r>
+      <w:r>
+        <w:rPr>
+          <w:rFonts w:ascii="Times New Roman" w:hAnsi="Times New Roman"/>
+          <w:sz w:val="26"/>
+          <w:szCs w:val="26"/>
+          <w:lang w:val="vi-VN"/>
+        </w:rPr>
+        <w:t xml:space="preserve">DAY </w:t>
+      </w:r>
+      <w:r>
+        <w:rPr>
+          <w:rFonts w:ascii="Times New Roman" w:hAnsi="Times New Roman"/>
+          <w:sz w:val="26"/>
+          <w:szCs w:val="26"/>
+          <w:lang w:val="vi-VN"/>
+        </w:rPr>
+        <w:t>tháng</w:t>
+      </w:r>
+      <w:r>
+        <w:rPr>
+          <w:rFonts w:ascii="Times New Roman" w:hAnsi="Times New Roman"/>
+          <w:sz w:val="26"/>
+          <w:szCs w:val="26"/>
+          <w:lang w:val="vi-VN"/>
+        </w:rPr>
+        <w:t xml:space="preserve"> </w:t>
+      </w:r>
+      <w:r>
+        <w:rPr>
+          <w:rFonts w:ascii="Times New Roman" w:hAnsi="Times New Roman"/>
+          <w:sz w:val="26"/>
+          <w:szCs w:val="26"/>
+        </w:rPr>
+        <w:t>MONTH</w:t>
+      </w:r>
+      <w:r>
+        <w:rPr>
+          <w:rFonts w:ascii="Times New Roman" w:hAnsi="Times New Roman"/>
+          <w:sz w:val="26"/>
+          <w:szCs w:val="26"/>
+        </w:rPr>
+        <w:t xml:space="preserve"> </w:t>
+      </w:r>
+      <w:r>
+        <w:rPr>
+          <w:rFonts w:ascii="Times New Roman" w:hAnsi="Times New Roman"/>
+          <w:sz w:val="26"/>
+          <w:szCs w:val="26"/>
+          <w:lang w:val="vi-VN"/>
+        </w:rPr>
+        <w:t>năm</w:t>
+      </w:r>
+      <w:r>
+        <w:rPr>
+          <w:rFonts w:ascii="Times New Roman" w:hAnsi="Times New Roman"/>
+          <w:sz w:val="26"/>
+          <w:szCs w:val="26"/>
+          <w:lang w:val="vi-VN"/>
+        </w:rPr>
+        <w:t xml:space="preserve"> </w:t>
+      </w:r>
+      <w:r>
+        <w:rPr>
+          <w:rFonts w:ascii="Times New Roman" w:hAnsi="Times New Roman"/>
+          <w:sz w:val="26"/>
+          <w:szCs w:val="26"/>
+        </w:rPr>
+        <w:t>YEAR</w:t>
       </w:r>
     </w:p>
     <w:p>
@@ -523,25 +583,7 @@
           <w:szCs w:val="26"/>
           <w:lang w:val="vi-VN"/>
         </w:rPr>
-        <w:t>CÔNG TY TNHH KINH DOANH XUẤT NHẬP KHẨU TM VÀ SX</w:t>
-      </w:r>
-      <w:r>
-        <w:rPr>
-          <w:rFonts w:ascii="Times New Roman" w:hAnsi="Times New Roman"/>
-          <w:sz w:val="26"/>
-          <w:szCs w:val="26"/>
-          <w:lang w:val="vi-VN"/>
-        </w:rPr>
-        <w:t xml:space="preserve"> </w:t>
-      </w:r>
-      <w:r>
-        <w:rPr>
-          <w:rFonts w:ascii="Times New Roman" w:hAnsi="Times New Roman"/>
-          <w:sz w:val="26"/>
-          <w:szCs w:val="26"/>
-          <w:lang w:val="vi-VN"/>
-        </w:rPr>
-        <w:t>THÀNH ĐẠT</w:t>
+        <w:t>CÔNG TY TNHH KINH DOANH XUẤT NHẬP KHẨU TM VÀ SX THÀNH ĐẠT</w:t>
       </w:r>
     </w:p>
     <w:p>
@@ -663,63 +705,54 @@
           <w:szCs w:val="26"/>
           <w:lang w:val="vi-VN"/>
         </w:rPr>
+        <w:footnoteReference w:id="2"/>
+      </w:r>
+      <w:r>
+        <w:rPr>
+          <w:rFonts w:ascii="Times New Roman" w:hAnsi="Times New Roman"/>
+          <w:sz w:val="26"/>
+          <w:szCs w:val="26"/>
+          <w:lang w:val="vi-VN"/>
+        </w:rPr>
+        <w:t>:</w:t>
+      </w:r>
+      <w:r>
+        <w:rPr>
+          <w:rFonts w:ascii="Times New Roman" w:hAnsi="Times New Roman"/>
+          <w:sz w:val="26"/>
+          <w:szCs w:val="26"/>
+          <w:lang w:val="vi-VN"/>
+        </w:rPr>
+        <w:t xml:space="preserve"> </w:t>
+      </w:r>
+      <w:r>
+        <w:rPr>
+          <w:rFonts w:ascii="Times New Roman" w:hAnsi="Times New Roman"/>
+          <w:sz w:val="26"/>
+          <w:szCs w:val="26"/>
+          <w:lang w:val="vi-VN"/>
+        </w:rPr>
+        <w:t xml:space="preserve">NGUYỄN NGỌC LAN </w:t>
+      </w:r>
+      <w:r>
+        <w:rPr>
+          <w:rFonts w:ascii="Times New Roman" w:hAnsi="Times New Roman"/>
+          <w:sz w:val="26"/>
+          <w:szCs w:val="26"/>
+          <w:lang w:val="vi-VN"/>
+        </w:rPr>
+        <w:t>Chức danh</w:t>
+      </w:r>
+      <w:r>
+        <w:rPr>
+          <w:rStyle w:val="FootnoteReference"/>
+          <w:rFonts w:ascii="Times New Roman" w:hAnsi="Times New Roman"/>
+          <w:color w:val="FF0000"/>
+          <w:sz w:val="26"/>
+          <w:szCs w:val="26"/>
+          <w:lang w:val="vi-VN"/>
+        </w:rPr>
         <w:footnoteReference w:id="3"/>
-      </w:r>
-      <w:r>
-        <w:rPr>
-          <w:rFonts w:ascii="Times New Roman" w:hAnsi="Times New Roman"/>
-          <w:sz w:val="26"/>
-          <w:szCs w:val="26"/>
-          <w:lang w:val="vi-VN"/>
-        </w:rPr>
-        <w:t>:</w:t>
-      </w:r>
-      <w:r>
-        <w:rPr>
-          <w:rFonts w:ascii="Times New Roman" w:hAnsi="Times New Roman"/>
-          <w:sz w:val="26"/>
-          <w:szCs w:val="26"/>
-          <w:lang w:val="vi-VN"/>
-        </w:rPr>
-        <w:t xml:space="preserve"> </w:t>
-      </w:r>
-      <w:r>
-        <w:rPr>
-          <w:rFonts w:ascii="Times New Roman" w:hAnsi="Times New Roman"/>
-          <w:sz w:val="26"/>
-          <w:szCs w:val="26"/>
-          <w:lang w:val="vi-VN"/>
-        </w:rPr>
-        <w:t>NGUYỄN NGỌC LAN</w:t>
-      </w:r>
-      <w:r>
-        <w:rPr>
-          <w:rFonts w:ascii="Times New Roman" w:hAnsi="Times New Roman"/>
-          <w:sz w:val="26"/>
-          <w:szCs w:val="26"/>
-          <w:lang w:val="vi-VN"/>
-        </w:rPr>
-        <w:t xml:space="preserve"> </w:t>
-      </w:r>
-      <w:r>
-        <w:rPr>
-          <w:rFonts w:ascii="Times New Roman" w:hAnsi="Times New Roman"/>
-          <w:sz w:val="26"/>
-          <w:szCs w:val="26"/>
-          <w:lang w:val="vi-VN"/>
-        </w:rPr>
-        <w:t>Chức danh</w:t>
-      </w:r>
-      <w:r>
-        <w:rPr>
-          <w:rStyle w:val="FootnoteReference"/>
-          <w:rFonts w:ascii="Times New Roman" w:hAnsi="Times New Roman"/>
-          <w:color w:val="FF0000"/>
-          <w:sz w:val="26"/>
-          <w:szCs w:val="26"/>
-          <w:lang w:val="vi-VN"/>
-        </w:rPr>
-        <w:footnoteReference w:id="4"/>
       </w:r>
       <w:r>
         <w:rPr>
@@ -790,7 +823,7 @@
           <w:szCs w:val="26"/>
           <w:lang w:val="vi-VN"/>
         </w:rPr>
-        <w:footnoteReference w:id="5"/>
+        <w:footnoteReference w:id="4"/>
       </w:r>
       <w:r>
         <w:rPr>
@@ -902,6 +935,7 @@
           <w:rFonts w:ascii="Times New Roman" w:hAnsi="Times New Roman"/>
           <w:sz w:val="26"/>
           <w:szCs w:val="26"/>
+          <w:lang w:val="vi-VN"/>
         </w:rPr>
         <w:t xml:space="preserve"> </w:t>
       </w:r>
@@ -915,6 +949,9 @@
         <w:t>Fax:</w:t>
       </w:r>
       <w:r>
+        <w:rPr>
+          <w:lang w:val="vi-VN"/>
+        </w:rPr>
         <w:t xml:space="preserve"> </w:t>
       </w:r>
       <w:r>
@@ -961,7 +998,6 @@
           <w:rFonts w:ascii="Times New Roman" w:hAnsi="Times New Roman"/>
           <w:sz w:val="26"/>
           <w:szCs w:val="26"/>
-          <w:lang w:val="vi-VN"/>
         </w:rPr>
       </w:pPr>
       <w:r>
@@ -980,7 +1016,15 @@
           <w:szCs w:val="26"/>
           <w:lang w:val="vi-VN"/>
         </w:rPr>
-        <w:tab/>
+        <w:t xml:space="preserve"> </w:t>
+      </w:r>
+      <w:r>
+        <w:rPr>
+          <w:rFonts w:ascii="Times New Roman" w:hAnsi="Times New Roman"/>
+          <w:sz w:val="26"/>
+          <w:szCs w:val="26"/>
+        </w:rPr>
+        <w:t>CUSTOMER_NAME</w:t>
       </w:r>
     </w:p>
     <w:p>
@@ -1013,7 +1057,15 @@
           <w:szCs w:val="26"/>
           <w:lang w:val="vi-VN"/>
         </w:rPr>
-        <w:tab/>
+        <w:t xml:space="preserve"> </w:t>
+      </w:r>
+      <w:r>
+        <w:rPr>
+          <w:rFonts w:ascii="Times New Roman" w:hAnsi="Times New Roman"/>
+          <w:sz w:val="26"/>
+          <w:szCs w:val="26"/>
+        </w:rPr>
+        <w:t>CUSTOMER_TAX_CODE</w:t>
       </w:r>
     </w:p>
     <w:p>
@@ -1044,9 +1096,16 @@
           <w:rFonts w:ascii="Times New Roman" w:hAnsi="Times New Roman"/>
           <w:sz w:val="26"/>
           <w:szCs w:val="26"/>
-          <w:lang w:val="vi-VN"/>
-        </w:rPr>
-        <w:tab/>
+        </w:rPr>
+        <w:t xml:space="preserve"> </w:t>
+      </w:r>
+      <w:r>
+        <w:rPr>
+          <w:rFonts w:ascii="Times New Roman" w:hAnsi="Times New Roman"/>
+          <w:sz w:val="26"/>
+          <w:szCs w:val="26"/>
+        </w:rPr>
+        <w:t>CUSTOMER_ADDRESS</w:t>
       </w:r>
     </w:p>
     <w:p>
@@ -1091,6 +1150,61 @@
           <w:szCs w:val="26"/>
           <w:lang w:val="vi-VN"/>
         </w:rPr>
+        <w:footnoteReference w:id="5"/>
+      </w:r>
+      <w:r>
+        <w:rPr>
+          <w:rFonts w:ascii="Times New Roman" w:hAnsi="Times New Roman"/>
+          <w:sz w:val="26"/>
+          <w:szCs w:val="26"/>
+          <w:lang w:val="vi-VN"/>
+        </w:rPr>
+        <w:t>:</w:t>
+      </w:r>
+      <w:r>
+        <w:rPr>
+          <w:rFonts w:ascii="Times New Roman" w:hAnsi="Times New Roman"/>
+          <w:sz w:val="26"/>
+          <w:szCs w:val="26"/>
+          <w:lang w:val="vi-VN"/>
+        </w:rPr>
+        <w:t xml:space="preserve"> </w:t>
+      </w:r>
+      <w:r>
+        <w:rPr>
+          <w:rFonts w:ascii="Times New Roman" w:hAnsi="Times New Roman"/>
+          <w:sz w:val="26"/>
+          <w:szCs w:val="26"/>
+          <w:lang w:val="vi-VN"/>
+        </w:rPr>
+        <w:t>CUSTOMER_REPRESENTATIVE</w:t>
+      </w:r>
+      <w:r>
+        <w:rPr>
+          <w:rFonts w:ascii="Times New Roman" w:hAnsi="Times New Roman"/>
+          <w:sz w:val="26"/>
+          <w:szCs w:val="26"/>
+        </w:rPr>
+        <w:t xml:space="preserve"> </w:t>
+      </w:r>
+      <w:r>
+        <w:rPr>
+          <w:rFonts w:ascii="Times New Roman" w:hAnsi="Times New Roman"/>
+          <w:sz w:val="26"/>
+          <w:szCs w:val="26"/>
+          <w:lang w:val="vi-VN"/>
+        </w:rPr>
+        <w:t>Chức danh</w:t>
+      </w:r>
+      <w:r>
+        <w:rPr>
+          <w:rStyle w:val="FootnoteReference"/>
+          <w:rFonts w:ascii="Times New Roman" w:hAnsi="Times New Roman"/>
+          <w:color w:val="FF0000"/>
+          <w:sz w:val="26"/>
+          <w:szCs w:val="26"/>
+          <w:lang w:val="vi-VN"/>
+        </w:rPr>
         <w:footnoteReference w:id="6"/>
       </w:r>
       <w:r>
@@ -1118,36 +1232,7 @@
           <w:szCs w:val="26"/>
           <w:lang w:val="vi-VN"/>
         </w:rPr>
-        <w:t>…………………………………Chức danh</w:t>
-      </w:r>
-      <w:r>
-        <w:rPr>
-          <w:rStyle w:val="FootnoteReference"/>
-          <w:rFonts w:ascii="Times New Roman" w:hAnsi="Times New Roman"/>
-          <w:color w:val="FF0000"/>
-          <w:sz w:val="26"/>
-          <w:szCs w:val="26"/>
-          <w:lang w:val="vi-VN"/>
-        </w:rPr>
-        <w:footnoteReference w:id="7"/>
-      </w:r>
-      <w:r>
-        <w:rPr>
-          <w:rFonts w:ascii="Times New Roman" w:hAnsi="Times New Roman"/>
-          <w:sz w:val="26"/>
-          <w:szCs w:val="26"/>
-          <w:lang w:val="vi-VN"/>
-        </w:rPr>
-        <w:t>:</w:t>
-      </w:r>
-      <w:r>
-        <w:rPr>
-          <w:rFonts w:ascii="Times New Roman" w:hAnsi="Times New Roman"/>
-          <w:sz w:val="26"/>
-          <w:szCs w:val="26"/>
-          <w:lang w:val="vi-VN"/>
-        </w:rPr>
-        <w:tab/>
+        <w:t>CUSTOMER_TITLE</w:t>
       </w:r>
     </w:p>
     <w:p>
@@ -1161,7 +1246,6 @@
           <w:rFonts w:ascii="Times New Roman" w:hAnsi="Times New Roman"/>
           <w:sz w:val="26"/>
           <w:szCs w:val="26"/>
-          <w:lang w:val="vi-VN"/>
         </w:rPr>
       </w:pPr>
       <w:r>
@@ -1200,7 +1284,7 @@
           <w:szCs w:val="26"/>
           <w:lang w:val="vi-VN"/>
         </w:rPr>
-        <w:footnoteReference w:id="8"/>
+        <w:footnoteReference w:id="7"/>
       </w:r>
       <w:r>
         <w:rPr>
@@ -1225,18 +1309,76 @@
           <w:rFonts w:ascii="Times New Roman" w:hAnsi="Times New Roman"/>
           <w:sz w:val="26"/>
           <w:szCs w:val="26"/>
-          <w:lang w:val="vi-VN"/>
-        </w:rPr>
-        <w:t>……………………cấp ngày……………nơi cấp</w:t>
-      </w:r>
-      <w:r>
-        <w:rPr>
-          <w:rFonts w:ascii="Times New Roman" w:hAnsi="Times New Roman"/>
-          <w:sz w:val="26"/>
-          <w:szCs w:val="26"/>
-          <w:lang w:val="vi-VN"/>
-        </w:rPr>
-        <w:tab/>
+        </w:rPr>
+        <w:t>CUSTOMER_ID_NUMBER</w:t>
+      </w:r>
+      <w:r>
+        <w:rPr>
+          <w:rFonts w:ascii="Times New Roman" w:hAnsi="Times New Roman"/>
+          <w:sz w:val="26"/>
+          <w:szCs w:val="26"/>
+        </w:rPr>
+        <w:t xml:space="preserve"> </w:t>
+      </w:r>
+      <w:r>
+        <w:rPr>
+          <w:rFonts w:ascii="Times New Roman" w:hAnsi="Times New Roman"/>
+          <w:sz w:val="26"/>
+          <w:szCs w:val="26"/>
+          <w:lang w:val="vi-VN"/>
+        </w:rPr>
+        <w:t>cấp ngày</w:t>
+      </w:r>
+      <w:r>
+        <w:rPr>
+          <w:rFonts w:ascii="Times New Roman" w:hAnsi="Times New Roman"/>
+          <w:sz w:val="26"/>
+          <w:szCs w:val="26"/>
+        </w:rPr>
+        <w:t xml:space="preserve"> </w:t>
+      </w:r>
+      <w:r>
+        <w:rPr>
+          <w:rFonts w:ascii="Times New Roman" w:hAnsi="Times New Roman"/>
+          <w:sz w:val="26"/>
+          <w:szCs w:val="26"/>
+        </w:rPr>
+        <w:t>CUSTOMER_ID_ISSUE_DATE</w:t>
+      </w:r>
+      <w:r>
+        <w:rPr>
+          <w:rFonts w:ascii="Times New Roman" w:hAnsi="Times New Roman"/>
+          <w:sz w:val="26"/>
+          <w:szCs w:val="26"/>
+          <w:lang w:val="vi-VN"/>
+        </w:rPr>
+        <w:t xml:space="preserve"> </w:t>
+      </w:r>
+      <w:r>
+        <w:rPr>
+          <w:rFonts w:ascii="Times New Roman" w:hAnsi="Times New Roman"/>
+          <w:sz w:val="26"/>
+          <w:szCs w:val="26"/>
+          <w:lang w:val="vi-VN"/>
+        </w:rPr>
+        <w:t>nơi cấp</w:t>
+      </w:r>
+      <w:r>
+        <w:rPr>
+          <w:rFonts w:ascii="Times New Roman" w:hAnsi="Times New Roman"/>
+          <w:sz w:val="26"/>
+          <w:szCs w:val="26"/>
+          <w:lang w:val="vi-VN"/>
+        </w:rPr>
+        <w:t xml:space="preserve"> </w:t>
+      </w:r>
+      <w:r>
+        <w:rPr>
+          <w:rFonts w:ascii="Times New Roman" w:hAnsi="Times New Roman"/>
+          <w:sz w:val="26"/>
+          <w:szCs w:val="26"/>
+        </w:rPr>
+        <w:t>CUSTOMER_ID_ISSUE_PLACE</w:t>
       </w:r>
     </w:p>
     <w:p>
@@ -1250,26 +1392,65 @@
           <w:rFonts w:ascii="Times New Roman" w:hAnsi="Times New Roman"/>
           <w:sz w:val="26"/>
           <w:szCs w:val="26"/>
-          <w:lang w:val="vi-VN"/>
-        </w:rPr>
-      </w:pPr>
-      <w:r>
-        <w:rPr>
-          <w:rFonts w:ascii="Times New Roman" w:hAnsi="Times New Roman"/>
-          <w:sz w:val="26"/>
-          <w:szCs w:val="26"/>
-          <w:lang w:val="vi-VN"/>
-        </w:rPr>
-        <w:t>Số điện thoại:…………………………………Fax:</w:t>
-      </w:r>
-      <w:r>
-        <w:rPr>
-          <w:rFonts w:ascii="Times New Roman" w:hAnsi="Times New Roman"/>
-          <w:sz w:val="26"/>
-          <w:szCs w:val="26"/>
-          <w:lang w:val="vi-VN"/>
-        </w:rPr>
-        <w:tab/>
+        </w:rPr>
+      </w:pPr>
+      <w:r>
+        <w:rPr>
+          <w:rFonts w:ascii="Times New Roman" w:hAnsi="Times New Roman"/>
+          <w:sz w:val="26"/>
+          <w:szCs w:val="26"/>
+          <w:lang w:val="vi-VN"/>
+        </w:rPr>
+        <w:t>Số điện thoại:</w:t>
+      </w:r>
+      <w:r>
+        <w:rPr>
+          <w:rFonts w:ascii="Times New Roman" w:hAnsi="Times New Roman"/>
+          <w:sz w:val="26"/>
+          <w:szCs w:val="26"/>
+        </w:rPr>
+        <w:t xml:space="preserve"> </w:t>
+      </w:r>
+      <w:r>
+        <w:rPr>
+          <w:rFonts w:ascii="Times New Roman" w:hAnsi="Times New Roman"/>
+          <w:sz w:val="26"/>
+          <w:szCs w:val="26"/>
+        </w:rPr>
+        <w:t>CUSTOMER_PHONE</w:t>
+      </w:r>
+      <w:r>
+        <w:rPr>
+          <w:rFonts w:ascii="Times New Roman" w:hAnsi="Times New Roman"/>
+          <w:sz w:val="26"/>
+          <w:szCs w:val="26"/>
+        </w:rPr>
+        <w:t xml:space="preserve"> </w:t>
+      </w:r>
+      <w:r>
+        <w:rPr>
+          <w:rFonts w:ascii="Times New Roman" w:hAnsi="Times New Roman"/>
+          <w:sz w:val="26"/>
+          <w:szCs w:val="26"/>
+          <w:lang w:val="vi-VN"/>
+        </w:rPr>
+        <w:t>Fax:</w:t>
+      </w:r>
+      <w:r>
+        <w:rPr>
+          <w:rFonts w:ascii="Times New Roman" w:hAnsi="Times New Roman"/>
+          <w:sz w:val="26"/>
+          <w:szCs w:val="26"/>
+        </w:rPr>
+        <w:t xml:space="preserve"> </w:t>
+      </w:r>
+      <w:r>
+        <w:rPr>
+          <w:rFonts w:ascii="Times New Roman" w:hAnsi="Times New Roman"/>
+          <w:sz w:val="26"/>
+          <w:szCs w:val="26"/>
+        </w:rPr>
+        <w:t>CUSTOMER_FAX</w:t>
       </w:r>
     </w:p>
     <w:p>
@@ -1559,7 +1740,7 @@
                 <w:szCs w:val="26"/>
                 <w:lang w:val="vi-VN"/>
               </w:rPr>
-              <w:footnoteReference w:id="9"/>
+              <w:footnoteReference w:id="8"/>
             </w:r>
           </w:p>
         </w:tc>
@@ -1599,7 +1780,7 @@
                 <w:szCs w:val="26"/>
                 <w:lang w:val="vi-VN"/>
               </w:rPr>
-              <w:footnoteReference w:id="10"/>
+              <w:footnoteReference w:id="9"/>
             </w:r>
           </w:p>
           <w:p>
@@ -1808,746 +1989,6 @@
           </w:p>
         </w:tc>
       </w:tr>
-      <w:tr>
-        <w:tc>
-          <w:tcPr>
-            <w:tcW w:w="957" w:type="dxa"/>
-          </w:tcPr>
-          <w:p>
-            <w:pPr>
-              <w:tabs>
-                <w:tab w:val="left" w:leader="dot" w:pos="9214"/>
-              </w:tabs>
-              <w:spacing w:before="120" w:after="120" w:line="240" w:lineRule="auto"/>
-              <w:jc w:val="center"/>
-              <w:rPr>
-                <w:rFonts w:ascii="Times New Roman" w:hAnsi="Times New Roman"/>
-                <w:sz w:val="26"/>
-                <w:szCs w:val="26"/>
-                <w:lang w:val="vi-VN"/>
-              </w:rPr>
-            </w:pPr>
-            <w:r>
-              <w:rPr>
-                <w:rFonts w:ascii="Times New Roman" w:hAnsi="Times New Roman"/>
-                <w:sz w:val="26"/>
-                <w:szCs w:val="26"/>
-                <w:lang w:val="vi-VN"/>
-              </w:rPr>
-              <w:t>2</w:t>
-            </w:r>
-          </w:p>
-        </w:tc>
-        <w:tc>
-          <w:tcPr>
-            <w:tcW w:w="2553" w:type="dxa"/>
-          </w:tcPr>
-          <w:p>
-            <w:pPr>
-              <w:tabs>
-                <w:tab w:val="left" w:leader="dot" w:pos="9214"/>
-              </w:tabs>
-              <w:spacing w:before="120" w:after="120" w:line="240" w:lineRule="auto"/>
-              <w:jc w:val="both"/>
-              <w:rPr>
-                <w:rFonts w:ascii="Times New Roman" w:hAnsi="Times New Roman"/>
-                <w:sz w:val="26"/>
-                <w:szCs w:val="26"/>
-                <w:lang w:val="vi-VN"/>
-              </w:rPr>
-            </w:pPr>
-          </w:p>
-        </w:tc>
-        <w:tc>
-          <w:tcPr>
-            <w:tcW w:w="993" w:type="dxa"/>
-          </w:tcPr>
-          <w:p>
-            <w:pPr>
-              <w:tabs>
-                <w:tab w:val="left" w:leader="dot" w:pos="9214"/>
-              </w:tabs>
-              <w:spacing w:before="120" w:after="120" w:line="240" w:lineRule="auto"/>
-              <w:jc w:val="both"/>
-              <w:rPr>
-                <w:rFonts w:ascii="Times New Roman" w:hAnsi="Times New Roman"/>
-                <w:sz w:val="26"/>
-                <w:szCs w:val="26"/>
-                <w:lang w:val="vi-VN"/>
-              </w:rPr>
-            </w:pPr>
-          </w:p>
-        </w:tc>
-        <w:tc>
-          <w:tcPr>
-            <w:tcW w:w="1134" w:type="dxa"/>
-          </w:tcPr>
-          <w:p>
-            <w:pPr>
-              <w:tabs>
-                <w:tab w:val="left" w:leader="dot" w:pos="9214"/>
-              </w:tabs>
-              <w:spacing w:before="120" w:after="120" w:line="240" w:lineRule="auto"/>
-              <w:jc w:val="both"/>
-              <w:rPr>
-                <w:rFonts w:ascii="Times New Roman" w:hAnsi="Times New Roman"/>
-                <w:sz w:val="26"/>
-                <w:szCs w:val="26"/>
-                <w:lang w:val="vi-VN"/>
-              </w:rPr>
-            </w:pPr>
-          </w:p>
-        </w:tc>
-        <w:tc>
-          <w:tcPr>
-            <w:tcW w:w="1275" w:type="dxa"/>
-          </w:tcPr>
-          <w:p>
-            <w:pPr>
-              <w:tabs>
-                <w:tab w:val="left" w:leader="dot" w:pos="9214"/>
-              </w:tabs>
-              <w:spacing w:before="120" w:after="120" w:line="240" w:lineRule="auto"/>
-              <w:jc w:val="both"/>
-              <w:rPr>
-                <w:rFonts w:ascii="Times New Roman" w:hAnsi="Times New Roman"/>
-                <w:sz w:val="26"/>
-                <w:szCs w:val="26"/>
-                <w:lang w:val="vi-VN"/>
-              </w:rPr>
-            </w:pPr>
-          </w:p>
-        </w:tc>
-        <w:tc>
-          <w:tcPr>
-            <w:tcW w:w="1560" w:type="dxa"/>
-          </w:tcPr>
-          <w:p>
-            <w:pPr>
-              <w:tabs>
-                <w:tab w:val="left" w:leader="dot" w:pos="9214"/>
-              </w:tabs>
-              <w:spacing w:before="120" w:after="120" w:line="240" w:lineRule="auto"/>
-              <w:jc w:val="both"/>
-              <w:rPr>
-                <w:rFonts w:ascii="Times New Roman" w:hAnsi="Times New Roman"/>
-                <w:sz w:val="26"/>
-                <w:szCs w:val="26"/>
-                <w:lang w:val="vi-VN"/>
-              </w:rPr>
-            </w:pPr>
-          </w:p>
-        </w:tc>
-        <w:tc>
-          <w:tcPr>
-            <w:tcW w:w="1134" w:type="dxa"/>
-          </w:tcPr>
-          <w:p>
-            <w:pPr>
-              <w:tabs>
-                <w:tab w:val="left" w:leader="dot" w:pos="9214"/>
-              </w:tabs>
-              <w:spacing w:before="120" w:after="120" w:line="240" w:lineRule="auto"/>
-              <w:jc w:val="both"/>
-              <w:rPr>
-                <w:rFonts w:ascii="Times New Roman" w:hAnsi="Times New Roman"/>
-                <w:sz w:val="26"/>
-                <w:szCs w:val="26"/>
-                <w:lang w:val="vi-VN"/>
-              </w:rPr>
-            </w:pPr>
-          </w:p>
-        </w:tc>
-      </w:tr>
-      <w:tr>
-        <w:tc>
-          <w:tcPr>
-            <w:tcW w:w="957" w:type="dxa"/>
-          </w:tcPr>
-          <w:p>
-            <w:pPr>
-              <w:tabs>
-                <w:tab w:val="left" w:leader="dot" w:pos="9214"/>
-              </w:tabs>
-              <w:spacing w:before="120" w:after="120" w:line="240" w:lineRule="auto"/>
-              <w:jc w:val="center"/>
-              <w:rPr>
-                <w:rFonts w:ascii="Times New Roman" w:hAnsi="Times New Roman"/>
-                <w:sz w:val="26"/>
-                <w:szCs w:val="26"/>
-                <w:lang w:val="vi-VN"/>
-              </w:rPr>
-            </w:pPr>
-            <w:r>
-              <w:rPr>
-                <w:rFonts w:ascii="Times New Roman" w:hAnsi="Times New Roman"/>
-                <w:sz w:val="26"/>
-                <w:szCs w:val="26"/>
-                <w:lang w:val="vi-VN"/>
-              </w:rPr>
-              <w:t>3</w:t>
-            </w:r>
-          </w:p>
-        </w:tc>
-        <w:tc>
-          <w:tcPr>
-            <w:tcW w:w="2553" w:type="dxa"/>
-          </w:tcPr>
-          <w:p>
-            <w:pPr>
-              <w:tabs>
-                <w:tab w:val="left" w:leader="dot" w:pos="9214"/>
-              </w:tabs>
-              <w:spacing w:before="120" w:after="120" w:line="240" w:lineRule="auto"/>
-              <w:jc w:val="both"/>
-              <w:rPr>
-                <w:rFonts w:ascii="Times New Roman" w:hAnsi="Times New Roman"/>
-                <w:sz w:val="26"/>
-                <w:szCs w:val="26"/>
-                <w:lang w:val="vi-VN"/>
-              </w:rPr>
-            </w:pPr>
-          </w:p>
-        </w:tc>
-        <w:tc>
-          <w:tcPr>
-            <w:tcW w:w="993" w:type="dxa"/>
-          </w:tcPr>
-          <w:p>
-            <w:pPr>
-              <w:tabs>
-                <w:tab w:val="left" w:leader="dot" w:pos="9214"/>
-              </w:tabs>
-              <w:spacing w:before="120" w:after="120" w:line="240" w:lineRule="auto"/>
-              <w:jc w:val="both"/>
-              <w:rPr>
-                <w:rFonts w:ascii="Times New Roman" w:hAnsi="Times New Roman"/>
-                <w:sz w:val="26"/>
-                <w:szCs w:val="26"/>
-                <w:lang w:val="vi-VN"/>
-              </w:rPr>
-            </w:pPr>
-          </w:p>
-        </w:tc>
-        <w:tc>
-          <w:tcPr>
-            <w:tcW w:w="1134" w:type="dxa"/>
-          </w:tcPr>
-          <w:p>
-            <w:pPr>
-              <w:tabs>
-                <w:tab w:val="left" w:leader="dot" w:pos="9214"/>
-              </w:tabs>
-              <w:spacing w:before="120" w:after="120" w:line="240" w:lineRule="auto"/>
-              <w:jc w:val="both"/>
-              <w:rPr>
-                <w:rFonts w:ascii="Times New Roman" w:hAnsi="Times New Roman"/>
-                <w:sz w:val="26"/>
-                <w:szCs w:val="26"/>
-                <w:lang w:val="vi-VN"/>
-              </w:rPr>
-            </w:pPr>
-          </w:p>
-        </w:tc>
-        <w:tc>
-          <w:tcPr>
-            <w:tcW w:w="1275" w:type="dxa"/>
-          </w:tcPr>
-          <w:p>
-            <w:pPr>
-              <w:tabs>
-                <w:tab w:val="left" w:leader="dot" w:pos="9214"/>
-              </w:tabs>
-              <w:spacing w:before="120" w:after="120" w:line="240" w:lineRule="auto"/>
-              <w:jc w:val="both"/>
-              <w:rPr>
-                <w:rFonts w:ascii="Times New Roman" w:hAnsi="Times New Roman"/>
-                <w:sz w:val="26"/>
-                <w:szCs w:val="26"/>
-                <w:lang w:val="vi-VN"/>
-              </w:rPr>
-            </w:pPr>
-          </w:p>
-        </w:tc>
-        <w:tc>
-          <w:tcPr>
-            <w:tcW w:w="1560" w:type="dxa"/>
-          </w:tcPr>
-          <w:p>
-            <w:pPr>
-              <w:tabs>
-                <w:tab w:val="left" w:leader="dot" w:pos="9214"/>
-              </w:tabs>
-              <w:spacing w:before="120" w:after="120" w:line="240" w:lineRule="auto"/>
-              <w:jc w:val="both"/>
-              <w:rPr>
-                <w:rFonts w:ascii="Times New Roman" w:hAnsi="Times New Roman"/>
-                <w:sz w:val="26"/>
-                <w:szCs w:val="26"/>
-                <w:lang w:val="vi-VN"/>
-              </w:rPr>
-            </w:pPr>
-          </w:p>
-        </w:tc>
-        <w:tc>
-          <w:tcPr>
-            <w:tcW w:w="1134" w:type="dxa"/>
-          </w:tcPr>
-          <w:p>
-            <w:pPr>
-              <w:tabs>
-                <w:tab w:val="left" w:leader="dot" w:pos="9214"/>
-              </w:tabs>
-              <w:spacing w:before="120" w:after="120" w:line="240" w:lineRule="auto"/>
-              <w:jc w:val="both"/>
-              <w:rPr>
-                <w:rFonts w:ascii="Times New Roman" w:hAnsi="Times New Roman"/>
-                <w:sz w:val="26"/>
-                <w:szCs w:val="26"/>
-                <w:lang w:val="vi-VN"/>
-              </w:rPr>
-            </w:pPr>
-          </w:p>
-        </w:tc>
-      </w:tr>
-      <w:tr>
-        <w:tc>
-          <w:tcPr>
-            <w:tcW w:w="957" w:type="dxa"/>
-          </w:tcPr>
-          <w:p>
-            <w:pPr>
-              <w:tabs>
-                <w:tab w:val="left" w:leader="dot" w:pos="9214"/>
-              </w:tabs>
-              <w:spacing w:before="120" w:after="120" w:line="240" w:lineRule="auto"/>
-              <w:jc w:val="center"/>
-              <w:rPr>
-                <w:rFonts w:ascii="Times New Roman" w:hAnsi="Times New Roman"/>
-                <w:sz w:val="26"/>
-                <w:szCs w:val="26"/>
-                <w:lang w:val="vi-VN"/>
-              </w:rPr>
-            </w:pPr>
-            <w:r>
-              <w:rPr>
-                <w:rFonts w:ascii="Times New Roman" w:hAnsi="Times New Roman"/>
-                <w:sz w:val="26"/>
-                <w:szCs w:val="26"/>
-                <w:lang w:val="vi-VN"/>
-              </w:rPr>
-              <w:t>4</w:t>
-            </w:r>
-          </w:p>
-        </w:tc>
-        <w:tc>
-          <w:tcPr>
-            <w:tcW w:w="2553" w:type="dxa"/>
-          </w:tcPr>
-          <w:p>
-            <w:pPr>
-              <w:tabs>
-                <w:tab w:val="left" w:leader="dot" w:pos="9214"/>
-              </w:tabs>
-              <w:spacing w:before="120" w:after="120" w:line="240" w:lineRule="auto"/>
-              <w:jc w:val="both"/>
-              <w:rPr>
-                <w:rFonts w:ascii="Times New Roman" w:hAnsi="Times New Roman"/>
-                <w:sz w:val="26"/>
-                <w:szCs w:val="26"/>
-                <w:lang w:val="vi-VN"/>
-              </w:rPr>
-            </w:pPr>
-          </w:p>
-        </w:tc>
-        <w:tc>
-          <w:tcPr>
-            <w:tcW w:w="993" w:type="dxa"/>
-          </w:tcPr>
-          <w:p>
-            <w:pPr>
-              <w:tabs>
-                <w:tab w:val="left" w:leader="dot" w:pos="9214"/>
-              </w:tabs>
-              <w:spacing w:before="120" w:after="120" w:line="240" w:lineRule="auto"/>
-              <w:jc w:val="both"/>
-              <w:rPr>
-                <w:rFonts w:ascii="Times New Roman" w:hAnsi="Times New Roman"/>
-                <w:sz w:val="26"/>
-                <w:szCs w:val="26"/>
-                <w:lang w:val="vi-VN"/>
-              </w:rPr>
-            </w:pPr>
-          </w:p>
-        </w:tc>
-        <w:tc>
-          <w:tcPr>
-            <w:tcW w:w="1134" w:type="dxa"/>
-          </w:tcPr>
-          <w:p>
-            <w:pPr>
-              <w:tabs>
-                <w:tab w:val="left" w:leader="dot" w:pos="9214"/>
-              </w:tabs>
-              <w:spacing w:before="120" w:after="120" w:line="240" w:lineRule="auto"/>
-              <w:jc w:val="both"/>
-              <w:rPr>
-                <w:rFonts w:ascii="Times New Roman" w:hAnsi="Times New Roman"/>
-                <w:sz w:val="26"/>
-                <w:szCs w:val="26"/>
-                <w:lang w:val="vi-VN"/>
-              </w:rPr>
-            </w:pPr>
-          </w:p>
-        </w:tc>
-        <w:tc>
-          <w:tcPr>
-            <w:tcW w:w="1275" w:type="dxa"/>
-          </w:tcPr>
-          <w:p>
-            <w:pPr>
-              <w:tabs>
-                <w:tab w:val="left" w:leader="dot" w:pos="9214"/>
-              </w:tabs>
-              <w:spacing w:before="120" w:after="120" w:line="240" w:lineRule="auto"/>
-              <w:jc w:val="both"/>
-              <w:rPr>
-                <w:rFonts w:ascii="Times New Roman" w:hAnsi="Times New Roman"/>
-                <w:sz w:val="26"/>
-                <w:szCs w:val="26"/>
-                <w:lang w:val="vi-VN"/>
-              </w:rPr>
-            </w:pPr>
-          </w:p>
-        </w:tc>
-        <w:tc>
-          <w:tcPr>
-            <w:tcW w:w="1560" w:type="dxa"/>
-          </w:tcPr>
-          <w:p>
-            <w:pPr>
-              <w:tabs>
-                <w:tab w:val="left" w:leader="dot" w:pos="9214"/>
-              </w:tabs>
-              <w:spacing w:before="120" w:after="120" w:line="240" w:lineRule="auto"/>
-              <w:jc w:val="both"/>
-              <w:rPr>
-                <w:rFonts w:ascii="Times New Roman" w:hAnsi="Times New Roman"/>
-                <w:sz w:val="26"/>
-                <w:szCs w:val="26"/>
-                <w:lang w:val="vi-VN"/>
-              </w:rPr>
-            </w:pPr>
-          </w:p>
-        </w:tc>
-        <w:tc>
-          <w:tcPr>
-            <w:tcW w:w="1134" w:type="dxa"/>
-          </w:tcPr>
-          <w:p>
-            <w:pPr>
-              <w:tabs>
-                <w:tab w:val="left" w:leader="dot" w:pos="9214"/>
-              </w:tabs>
-              <w:spacing w:before="120" w:after="120" w:line="240" w:lineRule="auto"/>
-              <w:jc w:val="both"/>
-              <w:rPr>
-                <w:rFonts w:ascii="Times New Roman" w:hAnsi="Times New Roman"/>
-                <w:sz w:val="26"/>
-                <w:szCs w:val="26"/>
-                <w:lang w:val="vi-VN"/>
-              </w:rPr>
-            </w:pPr>
-          </w:p>
-        </w:tc>
-      </w:tr>
-      <w:tr>
-        <w:tc>
-          <w:tcPr>
-            <w:tcW w:w="957" w:type="dxa"/>
-          </w:tcPr>
-          <w:p>
-            <w:pPr>
-              <w:tabs>
-                <w:tab w:val="left" w:leader="dot" w:pos="9214"/>
-              </w:tabs>
-              <w:spacing w:before="120" w:after="120" w:line="240" w:lineRule="auto"/>
-              <w:jc w:val="center"/>
-              <w:rPr>
-                <w:rFonts w:ascii="Times New Roman" w:hAnsi="Times New Roman"/>
-                <w:sz w:val="26"/>
-                <w:szCs w:val="26"/>
-                <w:lang w:val="vi-VN"/>
-              </w:rPr>
-            </w:pPr>
-            <w:r>
-              <w:rPr>
-                <w:rFonts w:ascii="Times New Roman" w:hAnsi="Times New Roman"/>
-                <w:sz w:val="26"/>
-                <w:szCs w:val="26"/>
-                <w:lang w:val="vi-VN"/>
-              </w:rPr>
-              <w:t>…</w:t>
-            </w:r>
-          </w:p>
-        </w:tc>
-        <w:tc>
-          <w:tcPr>
-            <w:tcW w:w="2553" w:type="dxa"/>
-          </w:tcPr>
-          <w:p>
-            <w:pPr>
-              <w:tabs>
-                <w:tab w:val="left" w:leader="dot" w:pos="9214"/>
-              </w:tabs>
-              <w:spacing w:before="120" w:after="120" w:line="240" w:lineRule="auto"/>
-              <w:jc w:val="both"/>
-              <w:rPr>
-                <w:rFonts w:ascii="Times New Roman" w:hAnsi="Times New Roman"/>
-                <w:sz w:val="26"/>
-                <w:szCs w:val="26"/>
-                <w:lang w:val="vi-VN"/>
-              </w:rPr>
-            </w:pPr>
-          </w:p>
-        </w:tc>
-        <w:tc>
-          <w:tcPr>
-            <w:tcW w:w="993" w:type="dxa"/>
-          </w:tcPr>
-          <w:p>
-            <w:pPr>
-              <w:tabs>
-                <w:tab w:val="left" w:leader="dot" w:pos="9214"/>
-              </w:tabs>
-              <w:spacing w:before="120" w:after="120" w:line="240" w:lineRule="auto"/>
-              <w:jc w:val="both"/>
-              <w:rPr>
-                <w:rFonts w:ascii="Times New Roman" w:hAnsi="Times New Roman"/>
-                <w:sz w:val="26"/>
-                <w:szCs w:val="26"/>
-                <w:lang w:val="vi-VN"/>
-              </w:rPr>
-            </w:pPr>
-          </w:p>
-        </w:tc>
-        <w:tc>
-          <w:tcPr>
-            <w:tcW w:w="1134" w:type="dxa"/>
-          </w:tcPr>
-          <w:p>
-            <w:pPr>
-              <w:tabs>
-                <w:tab w:val="left" w:leader="dot" w:pos="9214"/>
-              </w:tabs>
-              <w:spacing w:before="120" w:after="120" w:line="240" w:lineRule="auto"/>
-              <w:jc w:val="both"/>
-              <w:rPr>
-                <w:rFonts w:ascii="Times New Roman" w:hAnsi="Times New Roman"/>
-                <w:sz w:val="26"/>
-                <w:szCs w:val="26"/>
-                <w:lang w:val="vi-VN"/>
-              </w:rPr>
-            </w:pPr>
-          </w:p>
-        </w:tc>
-        <w:tc>
-          <w:tcPr>
-            <w:tcW w:w="1275" w:type="dxa"/>
-          </w:tcPr>
-          <w:p>
-            <w:pPr>
-              <w:tabs>
-                <w:tab w:val="left" w:leader="dot" w:pos="9214"/>
-              </w:tabs>
-              <w:spacing w:before="120" w:after="120" w:line="240" w:lineRule="auto"/>
-              <w:jc w:val="both"/>
-              <w:rPr>
-                <w:rFonts w:ascii="Times New Roman" w:hAnsi="Times New Roman"/>
-                <w:sz w:val="26"/>
-                <w:szCs w:val="26"/>
-                <w:lang w:val="vi-VN"/>
-              </w:rPr>
-            </w:pPr>
-          </w:p>
-        </w:tc>
-        <w:tc>
-          <w:tcPr>
-            <w:tcW w:w="1560" w:type="dxa"/>
-          </w:tcPr>
-          <w:p>
-            <w:pPr>
-              <w:tabs>
-                <w:tab w:val="left" w:leader="dot" w:pos="9214"/>
-              </w:tabs>
-              <w:spacing w:before="120" w:after="120" w:line="240" w:lineRule="auto"/>
-              <w:jc w:val="both"/>
-              <w:rPr>
-                <w:rFonts w:ascii="Times New Roman" w:hAnsi="Times New Roman"/>
-                <w:sz w:val="26"/>
-                <w:szCs w:val="26"/>
-                <w:lang w:val="vi-VN"/>
-              </w:rPr>
-            </w:pPr>
-          </w:p>
-        </w:tc>
-        <w:tc>
-          <w:tcPr>
-            <w:tcW w:w="1134" w:type="dxa"/>
-          </w:tcPr>
-          <w:p>
-            <w:pPr>
-              <w:tabs>
-                <w:tab w:val="left" w:leader="dot" w:pos="9214"/>
-              </w:tabs>
-              <w:spacing w:before="120" w:after="120" w:line="240" w:lineRule="auto"/>
-              <w:jc w:val="both"/>
-              <w:rPr>
-                <w:rFonts w:ascii="Times New Roman" w:hAnsi="Times New Roman"/>
-                <w:sz w:val="26"/>
-                <w:szCs w:val="26"/>
-                <w:lang w:val="vi-VN"/>
-              </w:rPr>
-            </w:pPr>
-          </w:p>
-        </w:tc>
-      </w:tr>
-      <w:tr>
-        <w:tc>
-          <w:tcPr>
-            <w:tcW w:w="9606" w:type="dxa"/>
-            <w:gridSpan w:val="7"/>
-          </w:tcPr>
-          <w:p>
-            <w:pPr>
-              <w:tabs>
-                <w:tab w:val="left" w:leader="dot" w:pos="9214"/>
-              </w:tabs>
-              <w:spacing w:before="120" w:after="120" w:line="240" w:lineRule="auto"/>
-              <w:jc w:val="both"/>
-              <w:rPr>
-                <w:rFonts w:ascii="Times New Roman" w:hAnsi="Times New Roman"/>
-                <w:sz w:val="26"/>
-                <w:szCs w:val="26"/>
-                <w:lang w:val="vi-VN"/>
-              </w:rPr>
-            </w:pPr>
-            <w:r>
-              <w:rPr>
-                <w:rFonts w:ascii="Times New Roman" w:hAnsi="Times New Roman"/>
-                <w:sz w:val="26"/>
-                <w:szCs w:val="26"/>
-                <w:lang w:val="vi-VN"/>
-              </w:rPr>
-              <w:t xml:space="preserve">Tổng </w:t>
-            </w:r>
-            <w:r>
-              <w:rPr>
-                <w:rFonts w:ascii="Times New Roman" w:hAnsi="Times New Roman"/>
-                <w:sz w:val="26"/>
-                <w:szCs w:val="26"/>
-                <w:lang w:val="vi-VN"/>
-              </w:rPr>
-              <w:t>cộng</w:t>
-            </w:r>
-            <w:r>
-              <w:rPr>
-                <w:rStyle w:val="FootnoteReference"/>
-                <w:rFonts w:ascii="Times New Roman" w:hAnsi="Times New Roman"/>
-                <w:color w:val="FF0000"/>
-                <w:sz w:val="26"/>
-                <w:szCs w:val="26"/>
-                <w:lang w:val="vi-VN"/>
-              </w:rPr>
-              <w:footnoteReference w:id="11"/>
-            </w:r>
-            <w:r>
-              <w:rPr>
-                <w:rFonts w:ascii="Times New Roman" w:hAnsi="Times New Roman"/>
-                <w:sz w:val="26"/>
-                <w:szCs w:val="26"/>
-                <w:lang w:val="vi-VN"/>
-              </w:rPr>
-              <w:t xml:space="preserve">: </w:t>
-            </w:r>
-            <w:r>
-              <w:rPr>
-                <w:rFonts w:ascii="Times New Roman" w:hAnsi="Times New Roman"/>
-                <w:i/>
-                <w:sz w:val="26"/>
-                <w:szCs w:val="26"/>
-                <w:lang w:val="vi-VN"/>
-              </w:rPr>
-              <w:t>………………………………………………………</w:t>
-            </w:r>
-          </w:p>
-        </w:tc>
-      </w:tr>
-      <w:tr>
-        <w:tc>
-          <w:tcPr>
-            <w:tcW w:w="9606" w:type="dxa"/>
-            <w:gridSpan w:val="7"/>
-          </w:tcPr>
-          <w:p>
-            <w:pPr>
-              <w:tabs>
-                <w:tab w:val="left" w:leader="dot" w:pos="9214"/>
-              </w:tabs>
-              <w:spacing w:before="120" w:after="120" w:line="240" w:lineRule="auto"/>
-              <w:rPr>
-                <w:rFonts w:ascii="Times New Roman" w:hAnsi="Times New Roman"/>
-                <w:i/>
-                <w:sz w:val="26"/>
-                <w:szCs w:val="26"/>
-                <w:lang w:val="vi-VN"/>
-              </w:rPr>
-            </w:pPr>
-            <w:r>
-              <w:rPr>
-                <w:rFonts w:ascii="Times New Roman" w:hAnsi="Times New Roman"/>
-                <w:i/>
-                <w:sz w:val="26"/>
-                <w:szCs w:val="26"/>
-                <w:lang w:val="vi-VN"/>
-              </w:rPr>
-              <w:t xml:space="preserve">Bằng </w:t>
-            </w:r>
-            <w:r>
-              <w:rPr>
-                <w:rFonts w:ascii="Times New Roman" w:hAnsi="Times New Roman"/>
-                <w:i/>
-                <w:sz w:val="26"/>
-                <w:szCs w:val="26"/>
-                <w:lang w:val="vi-VN"/>
-              </w:rPr>
-              <w:t>chữ:</w:t>
-            </w:r>
-            <w:r>
-              <w:rPr>
-                <w:rStyle w:val="FootnoteReference"/>
-                <w:rFonts w:ascii="Times New Roman" w:hAnsi="Times New Roman"/>
-                <w:i/>
-                <w:color w:val="FF0000"/>
-                <w:sz w:val="26"/>
-                <w:szCs w:val="26"/>
-                <w:lang w:val="vi-VN"/>
-              </w:rPr>
-              <w:footnoteReference w:id="12"/>
-            </w:r>
-            <w:r>
-              <w:rPr>
-                <w:rFonts w:ascii="Times New Roman" w:hAnsi="Times New Roman"/>
-                <w:i/>
-                <w:sz w:val="26"/>
-                <w:szCs w:val="26"/>
-                <w:lang w:val="vi-VN"/>
-              </w:rPr>
-              <w:t>………………………………………………………</w:t>
-            </w:r>
-          </w:p>
-        </w:tc>
-      </w:tr>
     </w:tbl>
     <w:p>
       <w:pPr>
@@ -2590,7 +2031,43 @@
           <w:szCs w:val="26"/>
           <w:lang w:val="vi-VN"/>
         </w:rPr>
-        <w:t>1. Bên B phải thanh toán cho Bên A số tiền ghi tại Điều 1 của Hợp đồng này vào ngày…tháng…năm…</w:t>
+        <w:t xml:space="preserve">1. Bên B phải thanh toán cho Bên A số tiền ghi tại Điều 1 của Hợp đồng này </w:t>
+      </w:r>
+      <w:r>
+        <w:rPr>
+          <w:rFonts w:ascii="Times New Roman" w:hAnsi="Times New Roman"/>
+          <w:sz w:val="26"/>
+          <w:szCs w:val="26"/>
+          <w:lang w:val="vi-VN"/>
+        </w:rPr>
+        <w:t xml:space="preserve">sau </w:t>
+      </w:r>
+      <w:r>
+        <w:rPr>
+          <w:rFonts w:ascii="Times New Roman" w:hAnsi="Times New Roman"/>
+          <w:sz w:val="26"/>
+          <w:szCs w:val="26"/>
+          <w:lang w:val="vi-VN"/>
+        </w:rPr>
+        <w:t>PAYMENT_TERM</w:t>
+      </w:r>
+      <w:r>
+        <w:rPr>
+          <w:rFonts w:ascii="Times New Roman" w:hAnsi="Times New Roman"/>
+          <w:sz w:val="26"/>
+          <w:szCs w:val="26"/>
+          <w:lang w:val="vi-VN"/>
+        </w:rPr>
+        <w:t xml:space="preserve"> </w:t>
+      </w:r>
+      <w:r>
+        <w:rPr>
+          <w:rFonts w:ascii="Times New Roman" w:hAnsi="Times New Roman"/>
+          <w:sz w:val="26"/>
+          <w:szCs w:val="26"/>
+          <w:lang w:val="vi-VN"/>
+        </w:rPr>
+        <w:t>kể từ ngày ký</w:t>
       </w:r>
     </w:p>
     <w:p>
@@ -2604,7 +2081,6 @@
           <w:rFonts w:ascii="Times New Roman" w:hAnsi="Times New Roman"/>
           <w:sz w:val="26"/>
           <w:szCs w:val="26"/>
-          <w:lang w:val="vi-VN"/>
         </w:rPr>
       </w:pPr>
       <w:r>
@@ -2625,16 +2101,23 @@
           <w:szCs w:val="26"/>
           <w:lang w:val="vi-VN"/>
         </w:rPr>
-        <w:footnoteReference w:id="13"/>
-      </w:r>
-      <w:r>
-        <w:rPr>
-          <w:rFonts w:ascii="Times New Roman" w:hAnsi="Times New Roman"/>
-          <w:sz w:val="26"/>
-          <w:szCs w:val="26"/>
-          <w:lang w:val="vi-VN"/>
-        </w:rPr>
-        <w:tab/>
+        <w:footnoteReference w:id="10"/>
+      </w:r>
+      <w:r>
+        <w:rPr>
+          <w:rFonts w:ascii="Times New Roman" w:hAnsi="Times New Roman"/>
+          <w:sz w:val="26"/>
+          <w:szCs w:val="26"/>
+        </w:rPr>
+        <w:t xml:space="preserve"> </w:t>
+      </w:r>
+      <w:r>
+        <w:rPr>
+          <w:rFonts w:ascii="Times New Roman" w:hAnsi="Times New Roman"/>
+          <w:sz w:val="26"/>
+          <w:szCs w:val="26"/>
+        </w:rPr>
+        <w:t>PAYMENT_METHOD</w:t>
       </w:r>
     </w:p>
     <w:p>
@@ -2660,7 +2143,6 @@
           <w:szCs w:val="26"/>
           <w:lang w:val="vi-VN"/>
         </w:rPr>
-        <w:lastRenderedPageBreak/>
         <w:t>Điều 3. Thời gian, địa điểm, phương thức giao hàng</w:t>
       </w:r>
     </w:p>
@@ -3084,459 +2566,6 @@
           </w:p>
         </w:tc>
       </w:tr>
-      <w:tr>
-        <w:tc>
-          <w:tcPr>
-            <w:tcW w:w="957" w:type="dxa"/>
-          </w:tcPr>
-          <w:p>
-            <w:pPr>
-              <w:tabs>
-                <w:tab w:val="left" w:leader="dot" w:pos="9214"/>
-              </w:tabs>
-              <w:spacing w:before="120" w:after="120" w:line="240" w:lineRule="auto"/>
-              <w:jc w:val="center"/>
-              <w:rPr>
-                <w:rFonts w:ascii="Times New Roman" w:hAnsi="Times New Roman"/>
-                <w:sz w:val="26"/>
-                <w:szCs w:val="26"/>
-                <w:lang w:val="vi-VN"/>
-              </w:rPr>
-            </w:pPr>
-            <w:r>
-              <w:rPr>
-                <w:rFonts w:ascii="Times New Roman" w:hAnsi="Times New Roman"/>
-                <w:sz w:val="26"/>
-                <w:szCs w:val="26"/>
-                <w:lang w:val="vi-VN"/>
-              </w:rPr>
-              <w:t>2</w:t>
-            </w:r>
-          </w:p>
-        </w:tc>
-        <w:tc>
-          <w:tcPr>
-            <w:tcW w:w="2695" w:type="dxa"/>
-          </w:tcPr>
-          <w:p>
-            <w:pPr>
-              <w:tabs>
-                <w:tab w:val="left" w:leader="dot" w:pos="9214"/>
-              </w:tabs>
-              <w:spacing w:before="120" w:after="120" w:line="240" w:lineRule="auto"/>
-              <w:jc w:val="both"/>
-              <w:rPr>
-                <w:rFonts w:ascii="Times New Roman" w:hAnsi="Times New Roman"/>
-                <w:sz w:val="26"/>
-                <w:szCs w:val="26"/>
-                <w:lang w:val="vi-VN"/>
-              </w:rPr>
-            </w:pPr>
-          </w:p>
-        </w:tc>
-        <w:tc>
-          <w:tcPr>
-            <w:tcW w:w="992" w:type="dxa"/>
-          </w:tcPr>
-          <w:p>
-            <w:pPr>
-              <w:tabs>
-                <w:tab w:val="left" w:leader="dot" w:pos="9214"/>
-              </w:tabs>
-              <w:spacing w:before="120" w:after="120" w:line="240" w:lineRule="auto"/>
-              <w:jc w:val="both"/>
-              <w:rPr>
-                <w:rFonts w:ascii="Times New Roman" w:hAnsi="Times New Roman"/>
-                <w:sz w:val="26"/>
-                <w:szCs w:val="26"/>
-                <w:lang w:val="vi-VN"/>
-              </w:rPr>
-            </w:pPr>
-          </w:p>
-        </w:tc>
-        <w:tc>
-          <w:tcPr>
-            <w:tcW w:w="1276" w:type="dxa"/>
-          </w:tcPr>
-          <w:p>
-            <w:pPr>
-              <w:tabs>
-                <w:tab w:val="left" w:leader="dot" w:pos="9214"/>
-              </w:tabs>
-              <w:spacing w:before="120" w:after="120" w:line="240" w:lineRule="auto"/>
-              <w:jc w:val="both"/>
-              <w:rPr>
-                <w:rFonts w:ascii="Times New Roman" w:hAnsi="Times New Roman"/>
-                <w:sz w:val="26"/>
-                <w:szCs w:val="26"/>
-                <w:lang w:val="vi-VN"/>
-              </w:rPr>
-            </w:pPr>
-          </w:p>
-        </w:tc>
-        <w:tc>
-          <w:tcPr>
-            <w:tcW w:w="1276" w:type="dxa"/>
-          </w:tcPr>
-          <w:p>
-            <w:pPr>
-              <w:tabs>
-                <w:tab w:val="left" w:leader="dot" w:pos="9214"/>
-              </w:tabs>
-              <w:spacing w:before="120" w:after="120" w:line="240" w:lineRule="auto"/>
-              <w:jc w:val="both"/>
-              <w:rPr>
-                <w:rFonts w:ascii="Times New Roman" w:hAnsi="Times New Roman"/>
-                <w:sz w:val="26"/>
-                <w:szCs w:val="26"/>
-                <w:lang w:val="vi-VN"/>
-              </w:rPr>
-            </w:pPr>
-          </w:p>
-        </w:tc>
-        <w:tc>
-          <w:tcPr>
-            <w:tcW w:w="1276" w:type="dxa"/>
-          </w:tcPr>
-          <w:p>
-            <w:pPr>
-              <w:tabs>
-                <w:tab w:val="left" w:leader="dot" w:pos="9214"/>
-              </w:tabs>
-              <w:spacing w:before="120" w:after="120" w:line="240" w:lineRule="auto"/>
-              <w:jc w:val="both"/>
-              <w:rPr>
-                <w:rFonts w:ascii="Times New Roman" w:hAnsi="Times New Roman"/>
-                <w:sz w:val="26"/>
-                <w:szCs w:val="26"/>
-                <w:lang w:val="vi-VN"/>
-              </w:rPr>
-            </w:pPr>
-          </w:p>
-        </w:tc>
-        <w:tc>
-          <w:tcPr>
-            <w:tcW w:w="1134" w:type="dxa"/>
-          </w:tcPr>
-          <w:p>
-            <w:pPr>
-              <w:tabs>
-                <w:tab w:val="left" w:leader="dot" w:pos="9214"/>
-              </w:tabs>
-              <w:spacing w:before="120" w:after="120" w:line="240" w:lineRule="auto"/>
-              <w:jc w:val="both"/>
-              <w:rPr>
-                <w:rFonts w:ascii="Times New Roman" w:hAnsi="Times New Roman"/>
-                <w:sz w:val="26"/>
-                <w:szCs w:val="26"/>
-                <w:lang w:val="vi-VN"/>
-              </w:rPr>
-            </w:pPr>
-          </w:p>
-        </w:tc>
-      </w:tr>
-      <w:tr>
-        <w:tc>
-          <w:tcPr>
-            <w:tcW w:w="957" w:type="dxa"/>
-          </w:tcPr>
-          <w:p>
-            <w:pPr>
-              <w:tabs>
-                <w:tab w:val="left" w:leader="dot" w:pos="9214"/>
-              </w:tabs>
-              <w:spacing w:before="120" w:after="120" w:line="240" w:lineRule="auto"/>
-              <w:jc w:val="center"/>
-              <w:rPr>
-                <w:rFonts w:ascii="Times New Roman" w:hAnsi="Times New Roman"/>
-                <w:sz w:val="26"/>
-                <w:szCs w:val="26"/>
-                <w:lang w:val="vi-VN"/>
-              </w:rPr>
-            </w:pPr>
-            <w:r>
-              <w:rPr>
-                <w:rFonts w:ascii="Times New Roman" w:hAnsi="Times New Roman"/>
-                <w:sz w:val="26"/>
-                <w:szCs w:val="26"/>
-                <w:lang w:val="vi-VN"/>
-              </w:rPr>
-              <w:t>3</w:t>
-            </w:r>
-          </w:p>
-        </w:tc>
-        <w:tc>
-          <w:tcPr>
-            <w:tcW w:w="2695" w:type="dxa"/>
-          </w:tcPr>
-          <w:p>
-            <w:pPr>
-              <w:tabs>
-                <w:tab w:val="left" w:leader="dot" w:pos="9214"/>
-              </w:tabs>
-              <w:spacing w:before="120" w:after="120" w:line="240" w:lineRule="auto"/>
-              <w:jc w:val="both"/>
-              <w:rPr>
-                <w:rFonts w:ascii="Times New Roman" w:hAnsi="Times New Roman"/>
-                <w:sz w:val="26"/>
-                <w:szCs w:val="26"/>
-                <w:lang w:val="vi-VN"/>
-              </w:rPr>
-            </w:pPr>
-          </w:p>
-        </w:tc>
-        <w:tc>
-          <w:tcPr>
-            <w:tcW w:w="992" w:type="dxa"/>
-          </w:tcPr>
-          <w:p>
-            <w:pPr>
-              <w:tabs>
-                <w:tab w:val="left" w:leader="dot" w:pos="9214"/>
-              </w:tabs>
-              <w:spacing w:before="120" w:after="120" w:line="240" w:lineRule="auto"/>
-              <w:jc w:val="both"/>
-              <w:rPr>
-                <w:rFonts w:ascii="Times New Roman" w:hAnsi="Times New Roman"/>
-                <w:sz w:val="26"/>
-                <w:szCs w:val="26"/>
-                <w:lang w:val="vi-VN"/>
-              </w:rPr>
-            </w:pPr>
-          </w:p>
-        </w:tc>
-        <w:tc>
-          <w:tcPr>
-            <w:tcW w:w="1276" w:type="dxa"/>
-          </w:tcPr>
-          <w:p>
-            <w:pPr>
-              <w:tabs>
-                <w:tab w:val="left" w:leader="dot" w:pos="9214"/>
-              </w:tabs>
-              <w:spacing w:before="120" w:after="120" w:line="240" w:lineRule="auto"/>
-              <w:jc w:val="both"/>
-              <w:rPr>
-                <w:rFonts w:ascii="Times New Roman" w:hAnsi="Times New Roman"/>
-                <w:sz w:val="26"/>
-                <w:szCs w:val="26"/>
-                <w:lang w:val="vi-VN"/>
-              </w:rPr>
-            </w:pPr>
-          </w:p>
-        </w:tc>
-        <w:tc>
-          <w:tcPr>
-            <w:tcW w:w="1276" w:type="dxa"/>
-          </w:tcPr>
-          <w:p>
-            <w:pPr>
-              <w:tabs>
-                <w:tab w:val="left" w:leader="dot" w:pos="9214"/>
-              </w:tabs>
-              <w:spacing w:before="120" w:after="120" w:line="240" w:lineRule="auto"/>
-              <w:jc w:val="both"/>
-              <w:rPr>
-                <w:rFonts w:ascii="Times New Roman" w:hAnsi="Times New Roman"/>
-                <w:sz w:val="26"/>
-                <w:szCs w:val="26"/>
-                <w:lang w:val="vi-VN"/>
-              </w:rPr>
-            </w:pPr>
-          </w:p>
-        </w:tc>
-        <w:tc>
-          <w:tcPr>
-            <w:tcW w:w="1276" w:type="dxa"/>
-          </w:tcPr>
-          <w:p>
-            <w:pPr>
-              <w:tabs>
-                <w:tab w:val="left" w:leader="dot" w:pos="9214"/>
-              </w:tabs>
-              <w:spacing w:before="120" w:after="120" w:line="240" w:lineRule="auto"/>
-              <w:jc w:val="both"/>
-              <w:rPr>
-                <w:rFonts w:ascii="Times New Roman" w:hAnsi="Times New Roman"/>
-                <w:sz w:val="26"/>
-                <w:szCs w:val="26"/>
-                <w:lang w:val="vi-VN"/>
-              </w:rPr>
-            </w:pPr>
-          </w:p>
-        </w:tc>
-        <w:tc>
-          <w:tcPr>
-            <w:tcW w:w="1134" w:type="dxa"/>
-          </w:tcPr>
-          <w:p>
-            <w:pPr>
-              <w:tabs>
-                <w:tab w:val="left" w:leader="dot" w:pos="9214"/>
-              </w:tabs>
-              <w:spacing w:before="120" w:after="120" w:line="240" w:lineRule="auto"/>
-              <w:jc w:val="both"/>
-              <w:rPr>
-                <w:rFonts w:ascii="Times New Roman" w:hAnsi="Times New Roman"/>
-                <w:sz w:val="26"/>
-                <w:szCs w:val="26"/>
-                <w:lang w:val="vi-VN"/>
-              </w:rPr>
-            </w:pPr>
-          </w:p>
-        </w:tc>
-      </w:tr>
-      <w:tr>
-        <w:tc>
-          <w:tcPr>
-            <w:tcW w:w="957" w:type="dxa"/>
-          </w:tcPr>
-          <w:p>
-            <w:pPr>
-              <w:tabs>
-                <w:tab w:val="left" w:leader="dot" w:pos="9214"/>
-              </w:tabs>
-              <w:spacing w:before="120" w:after="120" w:line="240" w:lineRule="auto"/>
-              <w:jc w:val="center"/>
-              <w:rPr>
-                <w:rFonts w:ascii="Times New Roman" w:hAnsi="Times New Roman"/>
-                <w:sz w:val="26"/>
-                <w:szCs w:val="26"/>
-                <w:lang w:val="vi-VN"/>
-              </w:rPr>
-            </w:pPr>
-            <w:r>
-              <w:rPr>
-                <w:rFonts w:ascii="Times New Roman" w:hAnsi="Times New Roman"/>
-                <w:sz w:val="26"/>
-                <w:szCs w:val="26"/>
-                <w:lang w:val="vi-VN"/>
-              </w:rPr>
-              <w:t>…</w:t>
-            </w:r>
-          </w:p>
-        </w:tc>
-        <w:tc>
-          <w:tcPr>
-            <w:tcW w:w="2695" w:type="dxa"/>
-          </w:tcPr>
-          <w:p>
-            <w:pPr>
-              <w:tabs>
-                <w:tab w:val="left" w:leader="dot" w:pos="9214"/>
-              </w:tabs>
-              <w:spacing w:before="120" w:after="120" w:line="240" w:lineRule="auto"/>
-              <w:jc w:val="both"/>
-              <w:rPr>
-                <w:rFonts w:ascii="Times New Roman" w:hAnsi="Times New Roman"/>
-                <w:sz w:val="26"/>
-                <w:szCs w:val="26"/>
-                <w:lang w:val="vi-VN"/>
-              </w:rPr>
-            </w:pPr>
-          </w:p>
-        </w:tc>
-        <w:tc>
-          <w:tcPr>
-            <w:tcW w:w="992" w:type="dxa"/>
-          </w:tcPr>
-          <w:p>
-            <w:pPr>
-              <w:tabs>
-                <w:tab w:val="left" w:leader="dot" w:pos="9214"/>
-              </w:tabs>
-              <w:spacing w:before="120" w:after="120" w:line="240" w:lineRule="auto"/>
-              <w:jc w:val="both"/>
-              <w:rPr>
-                <w:rFonts w:ascii="Times New Roman" w:hAnsi="Times New Roman"/>
-                <w:sz w:val="26"/>
-                <w:szCs w:val="26"/>
-                <w:lang w:val="vi-VN"/>
-              </w:rPr>
-            </w:pPr>
-          </w:p>
-        </w:tc>
-        <w:tc>
-          <w:tcPr>
-            <w:tcW w:w="1276" w:type="dxa"/>
-          </w:tcPr>
-          <w:p>
-            <w:pPr>
-              <w:tabs>
-                <w:tab w:val="left" w:leader="dot" w:pos="9214"/>
-              </w:tabs>
-              <w:spacing w:before="120" w:after="120" w:line="240" w:lineRule="auto"/>
-              <w:jc w:val="both"/>
-              <w:rPr>
-                <w:rFonts w:ascii="Times New Roman" w:hAnsi="Times New Roman"/>
-                <w:sz w:val="26"/>
-                <w:szCs w:val="26"/>
-                <w:lang w:val="vi-VN"/>
-              </w:rPr>
-            </w:pPr>
-          </w:p>
-        </w:tc>
-        <w:tc>
-          <w:tcPr>
-            <w:tcW w:w="1276" w:type="dxa"/>
-          </w:tcPr>
-          <w:p>
-            <w:pPr>
-              <w:tabs>
-                <w:tab w:val="left" w:leader="dot" w:pos="9214"/>
-              </w:tabs>
-              <w:spacing w:before="120" w:after="120" w:line="240" w:lineRule="auto"/>
-              <w:jc w:val="both"/>
-              <w:rPr>
-                <w:rFonts w:ascii="Times New Roman" w:hAnsi="Times New Roman"/>
-                <w:sz w:val="26"/>
-                <w:szCs w:val="26"/>
-                <w:lang w:val="vi-VN"/>
-              </w:rPr>
-            </w:pPr>
-          </w:p>
-        </w:tc>
-        <w:tc>
-          <w:tcPr>
-            <w:tcW w:w="1276" w:type="dxa"/>
-          </w:tcPr>
-          <w:p>
-            <w:pPr>
-              <w:tabs>
-                <w:tab w:val="left" w:leader="dot" w:pos="9214"/>
-              </w:tabs>
-              <w:spacing w:before="120" w:after="120" w:line="240" w:lineRule="auto"/>
-              <w:jc w:val="both"/>
-              <w:rPr>
-                <w:rFonts w:ascii="Times New Roman" w:hAnsi="Times New Roman"/>
-                <w:sz w:val="26"/>
-                <w:szCs w:val="26"/>
-                <w:lang w:val="vi-VN"/>
-              </w:rPr>
-            </w:pPr>
-          </w:p>
-        </w:tc>
-        <w:tc>
-          <w:tcPr>
-            <w:tcW w:w="1134" w:type="dxa"/>
-          </w:tcPr>
-          <w:p>
-            <w:pPr>
-              <w:tabs>
-                <w:tab w:val="left" w:leader="dot" w:pos="9214"/>
-              </w:tabs>
-              <w:spacing w:before="120" w:after="120" w:line="240" w:lineRule="auto"/>
-              <w:jc w:val="both"/>
-              <w:rPr>
-                <w:rFonts w:ascii="Times New Roman" w:hAnsi="Times New Roman"/>
-                <w:sz w:val="26"/>
-                <w:szCs w:val="26"/>
-                <w:lang w:val="vi-VN"/>
-              </w:rPr>
-            </w:pPr>
-          </w:p>
-        </w:tc>
-      </w:tr>
     </w:tbl>
     <w:p>
       <w:pPr>
@@ -3559,7 +2588,24 @@
           <w:szCs w:val="26"/>
           <w:lang w:val="vi-VN"/>
         </w:rPr>
-        <w:t>2. Phương tiện vận chuyển và chi phí vận chuyển do bên ……chịu. Chi phí bốc xếp (mỗi bên chịu một đầu hoặc………).</w:t>
+        <w:t xml:space="preserve">2. Phương tiện vận chuyển và chi phí vận chuyển do bên </w:t>
+      </w:r>
+      <w:r>
+        <w:rPr>
+          <w:rFonts w:ascii="Times New Roman" w:hAnsi="Times New Roman"/>
+          <w:sz w:val="26"/>
+          <w:szCs w:val="26"/>
+        </w:rPr>
+        <w:t xml:space="preserve">A </w:t>
+      </w:r>
+      <w:r>
+        <w:rPr>
+          <w:rFonts w:ascii="Times New Roman" w:hAnsi="Times New Roman"/>
+          <w:sz w:val="26"/>
+          <w:szCs w:val="26"/>
+          <w:lang w:val="vi-VN"/>
+        </w:rPr>
+        <w:t>chịu. Chi phí bốc xếp (mỗi bên chịu một đầu).</w:t>
       </w:r>
     </w:p>
     <w:p>
@@ -3583,7 +2629,35 @@
           <w:szCs w:val="26"/>
           <w:lang w:val="vi-VN"/>
         </w:rPr>
-        <w:t>3. Quy định lịch giao nhận hàng hóa mà bên mua không đến nhận hàng thì phải chịu chi phí lưu kho bãi là … đồng/ngày. Nếu phương tiện vận chuyển bên mua đến mà bên bán không có hàng giao thì bên bán phải chịu chi phí thực tế cho việc điều động phương tiện.</w:t>
+        <w:t>3. Quy định lịch giao nhận hàng hóa mà bên mua không đến nhận hàng thì phải chịu chi phí lưu kho bãi là</w:t>
+      </w:r>
+      <w:r>
+        <w:rPr>
+          <w:rFonts w:ascii="Times New Roman" w:hAnsi="Times New Roman"/>
+          <w:sz w:val="26"/>
+          <w:szCs w:val="26"/>
+          <w:lang w:val="vi-VN"/>
+        </w:rPr>
+        <w:t xml:space="preserve"> 500.000</w:t>
+      </w:r>
+      <w:r>
+        <w:rPr>
+          <w:rFonts w:ascii="Times New Roman" w:hAnsi="Times New Roman"/>
+          <w:sz w:val="26"/>
+          <w:szCs w:val="26"/>
+          <w:lang w:val="vi-VN"/>
+        </w:rPr>
+        <w:t xml:space="preserve"> đồng/ngày. Nếu phương tiện vận chuyển bên mua đến mà bên </w:t>
+      </w:r>
+      <w:r>
+        <w:rPr>
+          <w:rFonts w:ascii="Times New Roman" w:hAnsi="Times New Roman"/>
+          <w:sz w:val="26"/>
+          <w:szCs w:val="26"/>
+          <w:lang w:val="vi-VN"/>
+        </w:rPr>
+        <w:lastRenderedPageBreak/>
+        <w:t>bán không có hàng giao thì bên bán phải chịu chi phí thực tế cho việc điều động phương tiện.</w:t>
       </w:r>
     </w:p>
     <w:p>
@@ -3631,7 +2705,43 @@
           <w:szCs w:val="26"/>
           <w:lang w:val="vi-VN"/>
         </w:rPr>
-        <w:t>5. Trường hợp giao nhận hàng theo nguyên đai, nguyên kiện, nếu bên mua sau khi chở về nhập kho mới phát hiện có vi phạm thì phải lập biên bản gọi cơ quan kiểm tra trung gian (…………………….) đến xác nhận và phải gửi đến bên bán trong hạn …ngày tính từ khi lập biên bản. Sau … ngày nếu bên bán đã nhận được biên bản mà không có ý kiến gì thì coi như đã chịu trách nhiệm bồi thường lô hàng đó.</w:t>
+        <w:t xml:space="preserve">5. Trường hợp giao nhận hàng theo nguyên đai, nguyên kiện, nếu bên mua sau khi chở về nhập kho mới phát hiện có vi phạm thì phải lập biên bản gọi cơ quan kiểm tra trung gian đến xác nhận và phải gửi đến bên bán trong hạn </w:t>
+      </w:r>
+      <w:r>
+        <w:rPr>
+          <w:rFonts w:ascii="Times New Roman" w:hAnsi="Times New Roman"/>
+          <w:sz w:val="26"/>
+          <w:szCs w:val="26"/>
+          <w:lang w:val="vi-VN"/>
+        </w:rPr>
+        <w:t xml:space="preserve">15 </w:t>
+      </w:r>
+      <w:r>
+        <w:rPr>
+          <w:rFonts w:ascii="Times New Roman" w:hAnsi="Times New Roman"/>
+          <w:sz w:val="26"/>
+          <w:szCs w:val="26"/>
+          <w:lang w:val="vi-VN"/>
+        </w:rPr>
+        <w:t xml:space="preserve">ngày tính từ khi lập biên bản. Sau </w:t>
+      </w:r>
+      <w:r>
+        <w:rPr>
+          <w:rFonts w:ascii="Times New Roman" w:hAnsi="Times New Roman"/>
+          <w:sz w:val="26"/>
+          <w:szCs w:val="26"/>
+          <w:lang w:val="vi-VN"/>
+        </w:rPr>
+        <w:t>15</w:t>
+      </w:r>
+      <w:r>
+        <w:rPr>
+          <w:rFonts w:ascii="Times New Roman" w:hAnsi="Times New Roman"/>
+          <w:sz w:val="26"/>
+          <w:szCs w:val="26"/>
+          <w:lang w:val="vi-VN"/>
+        </w:rPr>
+        <w:t xml:space="preserve"> ngày nếu bên bán đã nhận được biên bản mà không có ý kiến gì thì coi như đã chịu trách nhiệm bồi thường lô hàng đó.</w:t>
       </w:r>
     </w:p>
     <w:p>
@@ -3821,7 +2931,6 @@
           <w:szCs w:val="26"/>
           <w:lang w:val="vi-VN"/>
         </w:rPr>
-        <w:lastRenderedPageBreak/>
         <w:t>Điều 5. Bảo h</w:t>
       </w:r>
       <w:r>
@@ -3866,7 +2975,97 @@
           <w:szCs w:val="26"/>
           <w:lang w:val="vi-VN"/>
         </w:rPr>
-        <w:t>1. Bên A có trách nhiệm bảo hành chất lượng và giá trị sử dụng loại hàng……cho bên mua trong thời gian là…………tháng.</w:t>
+        <w:t>1. Bên A có trách nhiệm bảo hành chất lượng và giá trị sử dụng loại hàng</w:t>
+      </w:r>
+      <w:r>
+        <w:rPr>
+          <w:rFonts w:ascii="Times New Roman" w:hAnsi="Times New Roman"/>
+          <w:sz w:val="26"/>
+          <w:szCs w:val="26"/>
+          <w:lang w:val="vi-VN"/>
+        </w:rPr>
+        <w:t xml:space="preserve"> </w:t>
+      </w:r>
+      <w:r>
+        <w:rPr>
+          <w:rFonts w:ascii="Times New Roman" w:hAnsi="Times New Roman"/>
+          <w:sz w:val="26"/>
+          <w:szCs w:val="26"/>
+          <w:lang w:val="vi-VN"/>
+        </w:rPr>
+        <w:t>WARRANTY_PRODUCT</w:t>
+      </w:r>
+      <w:r>
+        <w:rPr>
+          <w:rFonts w:ascii="Times New Roman" w:hAnsi="Times New Roman"/>
+          <w:sz w:val="26"/>
+          <w:szCs w:val="26"/>
+          <w:lang w:val="vi-VN"/>
+        </w:rPr>
+        <w:t xml:space="preserve"> </w:t>
+      </w:r>
+      <w:r>
+        <w:rPr>
+          <w:rFonts w:ascii="Times New Roman" w:hAnsi="Times New Roman"/>
+          <w:sz w:val="26"/>
+          <w:szCs w:val="26"/>
+          <w:lang w:val="vi-VN"/>
+        </w:rPr>
+        <w:t>cho</w:t>
+      </w:r>
+      <w:r>
+        <w:rPr>
+          <w:rFonts w:ascii="Times New Roman" w:hAnsi="Times New Roman"/>
+          <w:sz w:val="26"/>
+          <w:szCs w:val="26"/>
+          <w:lang w:val="vi-VN"/>
+        </w:rPr>
+        <w:t xml:space="preserve"> </w:t>
+      </w:r>
+      <w:r>
+        <w:rPr>
+          <w:rFonts w:ascii="Times New Roman" w:hAnsi="Times New Roman"/>
+          <w:sz w:val="26"/>
+          <w:szCs w:val="26"/>
+          <w:lang w:val="vi-VN"/>
+        </w:rPr>
+        <w:t>bên mua trong thời gian là</w:t>
+      </w:r>
+      <w:r>
+        <w:rPr>
+          <w:rFonts w:ascii="Times New Roman" w:hAnsi="Times New Roman"/>
+          <w:sz w:val="26"/>
+          <w:szCs w:val="26"/>
+          <w:lang w:val="vi-VN"/>
+        </w:rPr>
+        <w:t xml:space="preserve"> </w:t>
+      </w:r>
+      <w:r>
+        <w:rPr>
+          <w:rFonts w:ascii="Times New Roman" w:hAnsi="Times New Roman"/>
+          <w:sz w:val="26"/>
+          <w:szCs w:val="26"/>
+          <w:lang w:val="vi-VN"/>
+        </w:rPr>
+        <w:t>WARRANTY_PERIOD_MONTHS</w:t>
+      </w:r>
+      <w:r>
+        <w:rPr>
+          <w:rFonts w:ascii="Times New Roman" w:hAnsi="Times New Roman"/>
+          <w:sz w:val="26"/>
+          <w:szCs w:val="26"/>
+          <w:lang w:val="vi-VN"/>
+        </w:rPr>
+        <w:t xml:space="preserve"> </w:t>
+      </w:r>
+      <w:r>
+        <w:rPr>
+          <w:rFonts w:ascii="Times New Roman" w:hAnsi="Times New Roman"/>
+          <w:sz w:val="26"/>
+          <w:szCs w:val="26"/>
+          <w:lang w:val="vi-VN"/>
+        </w:rPr>
+        <w:t>tháng.</w:t>
       </w:r>
     </w:p>
     <w:p>
@@ -4045,6 +3244,7 @@
           <w:szCs w:val="26"/>
           <w:lang w:val="vi-VN"/>
         </w:rPr>
+        <w:lastRenderedPageBreak/>
         <w:t>4. Trường hợp tạm ngừng thanh toán theo quy định tại khoản 2 và khoản 3 Điều này mà bằng chứng do bên B đưa ra không xác thực, gây thiệt hại cho bên A thì bên B phải bồi thường thiệt hại đó và chịu các chế tài khác theo quy định của pháp luật.</w:t>
       </w:r>
     </w:p>
@@ -4106,7 +3306,7 @@
           <w:szCs w:val="26"/>
           <w:lang w:val="vi-VN"/>
         </w:rPr>
-        <w:footnoteReference w:id="14"/>
+        <w:footnoteReference w:id="11"/>
       </w:r>
       <w:r>
         <w:rPr>
@@ -4246,17 +3446,7 @@
           <w:szCs w:val="26"/>
           <w:lang w:val="vi-VN"/>
         </w:rPr>
-        <w:t xml:space="preserve">3. Trừ trường hợp bất khả kháng, hai bên phải thực hiện đầy đủ và đúng thời hạn các nội dung của hợp đồng này. Trong quá trình thực hiện hợp đồng, nếu có vướng mắc từ bất kỳ </w:t>
-      </w:r>
-      <w:r>
-        <w:rPr>
-          <w:rFonts w:ascii="Times New Roman" w:hAnsi="Times New Roman"/>
-          <w:sz w:val="26"/>
-          <w:szCs w:val="26"/>
-          <w:lang w:val="vi-VN"/>
-        </w:rPr>
-        <w:lastRenderedPageBreak/>
-        <w:t>bên nào, hai bên sẽ cùng nhau giải quyết trên tinh thần hợp tác. Trong trường hợp không tự giải quyết được, hai bên thống nhất đưa ra giải quyết tại Tòa án có thẩm quyền. Phán quyết của tòa án là quyết định cuối cùng, có giá trị ràng buộc các bên. Bên thua phải chịu toàn bộ các chi phí giải quyết tranh chấp.</w:t>
+        <w:t>3. Trừ trường hợp bất khả kháng, hai bên phải thực hiện đầy đủ và đúng thời hạn các nội dung của hợp đồng này. Trong quá trình thực hiện hợp đồng, nếu có vướng mắc từ bất kỳ bên nào, hai bên sẽ cùng nhau giải quyết trên tinh thần hợp tác. Trong trường hợp không tự giải quyết được, hai bên thống nhất đưa ra giải quyết tại Tòa án có thẩm quyền. Phán quyết của tòa án là quyết định cuối cùng, có giá trị ràng buộc các bên. Bên thua phải chịu toàn bộ các chi phí giải quyết tranh chấp.</w:t>
       </w:r>
     </w:p>
     <w:p>
@@ -4414,6 +3604,7 @@
           <w:szCs w:val="26"/>
           <w:lang w:val="vi-VN"/>
         </w:rPr>
+        <w:lastRenderedPageBreak/>
         <w:t xml:space="preserve">4. Hợp đồng này được </w:t>
       </w:r>
       <w:r>
@@ -4722,47 +3913,7 @@
           <w:sz w:val="22"/>
           <w:szCs w:val="22"/>
         </w:rPr>
-        <w:t xml:space="preserve"> </w:t>
-      </w:r>
-      <w:proofErr w:type="spellStart"/>
-      <w:r>
-        <w:rPr>
-          <w:rFonts w:ascii="Times New Roman" w:hAnsi="Times New Roman"/>
-          <w:i/>
-          <w:sz w:val="22"/>
-          <w:szCs w:val="22"/>
-        </w:rPr>
-        <w:t>giao</w:t>
-      </w:r>
-      <w:proofErr w:type="spellEnd"/>
-      <w:r>
-        <w:rPr>
-          <w:rFonts w:ascii="Times New Roman" w:hAnsi="Times New Roman"/>
-          <w:i/>
-          <w:sz w:val="22"/>
-          <w:szCs w:val="22"/>
-        </w:rPr>
-        <w:t xml:space="preserve"> </w:t>
-      </w:r>
-      <w:proofErr w:type="spellStart"/>
-      <w:r>
-        <w:rPr>
-          <w:rFonts w:ascii="Times New Roman" w:hAnsi="Times New Roman"/>
-          <w:i/>
-          <w:sz w:val="22"/>
-          <w:szCs w:val="22"/>
-        </w:rPr>
-        <w:t>dịch</w:t>
-      </w:r>
-      <w:proofErr w:type="spellEnd"/>
-      <w:r>
-        <w:rPr>
-          <w:rFonts w:ascii="Times New Roman" w:hAnsi="Times New Roman"/>
-          <w:i/>
-          <w:sz w:val="22"/>
-          <w:szCs w:val="22"/>
-        </w:rPr>
-        <w:t>.</w:t>
+        <w:t xml:space="preserve"> giao dịch.</w:t>
       </w:r>
       <w:r>
         <w:rPr>
@@ -4811,27 +3962,27 @@
           <w:szCs w:val="22"/>
           <w:lang w:val="vi-VN"/>
         </w:rPr>
-        <w:t>Ghi</w:t>
-      </w:r>
-      <w:r>
-        <w:rPr>
-          <w:rFonts w:ascii="Times New Roman" w:hAnsi="Times New Roman"/>
-          <w:i/>
-          <w:sz w:val="22"/>
-          <w:szCs w:val="22"/>
-          <w:lang w:val="vi-VN"/>
-        </w:rPr>
-        <w:t xml:space="preserve"> rõ địa chỉ</w:t>
-      </w:r>
-      <w:r>
-        <w:rPr>
-          <w:rFonts w:ascii="Times New Roman" w:hAnsi="Times New Roman"/>
-          <w:i/>
-          <w:sz w:val="22"/>
-          <w:szCs w:val="22"/>
-          <w:lang w:val="vi-VN"/>
-        </w:rPr>
-        <w:t>.</w:t>
+        <w:t>Trường hợp là người đại diện theo ủy quyền thì ghi các thông tin sau: họ và tên</w:t>
+      </w:r>
+      <w:r>
+        <w:rPr>
+          <w:rFonts w:ascii="Times New Roman" w:hAnsi="Times New Roman"/>
+          <w:i/>
+          <w:sz w:val="22"/>
+          <w:szCs w:val="22"/>
+          <w:lang w:val="vi-VN"/>
+        </w:rPr>
+        <w:t xml:space="preserve"> người đại diện theo ủy quyền</w:t>
+      </w:r>
+      <w:r>
+        <w:rPr>
+          <w:rFonts w:ascii="Times New Roman" w:hAnsi="Times New Roman"/>
+          <w:i/>
+          <w:sz w:val="22"/>
+          <w:szCs w:val="22"/>
+          <w:lang w:val="vi-VN"/>
+        </w:rPr>
+        <w:t>, số giấy ủy quyền/văn bản ủy quyền (nếu có), số thẻ CMND/CCCD/hộ chiếu, ngày cấp, nơi cấp.</w:t>
       </w:r>
     </w:p>
   </w:footnote>
@@ -4839,7 +3990,6 @@
     <w:p>
       <w:pPr>
         <w:pStyle w:val="FootnoteText"/>
-        <w:jc w:val="both"/>
       </w:pPr>
       <w:r>
         <w:rPr>
@@ -4860,6 +4010,46 @@
           <w:szCs w:val="22"/>
           <w:lang w:val="vi-VN"/>
         </w:rPr>
+        <w:t xml:space="preserve"> Chức danh mà người đại diện </w:t>
+      </w:r>
+      <w:r>
+        <w:rPr>
+          <w:rFonts w:ascii="Times New Roman" w:hAnsi="Times New Roman"/>
+          <w:i/>
+          <w:sz w:val="22"/>
+          <w:szCs w:val="22"/>
+          <w:lang w:val="vi-VN"/>
+        </w:rPr>
+        <w:t xml:space="preserve">theo pháp luật </w:t>
+      </w:r>
+      <w:r>
+        <w:rPr>
+          <w:rFonts w:ascii="Times New Roman" w:hAnsi="Times New Roman"/>
+          <w:i/>
+          <w:sz w:val="22"/>
+          <w:szCs w:val="22"/>
+          <w:lang w:val="vi-VN"/>
+        </w:rPr>
+        <w:t>đảm nhiệm tạ</w:t>
+      </w:r>
+      <w:r>
+        <w:rPr>
+          <w:rFonts w:ascii="Times New Roman" w:hAnsi="Times New Roman"/>
+          <w:i/>
+          <w:sz w:val="22"/>
+          <w:szCs w:val="22"/>
+          <w:lang w:val="vi-VN"/>
+        </w:rPr>
+        <w:t>i công ty</w:t>
+      </w:r>
+      <w:r>
+        <w:rPr>
+          <w:rFonts w:ascii="Times New Roman" w:hAnsi="Times New Roman"/>
+          <w:i/>
+          <w:sz w:val="22"/>
+          <w:szCs w:val="22"/>
+          <w:lang w:val="vi-VN"/>
+        </w:rPr>
         <w:t xml:space="preserve"> </w:t>
       </w:r>
       <w:r>
@@ -4870,27 +4060,37 @@
           <w:szCs w:val="22"/>
           <w:lang w:val="vi-VN"/>
         </w:rPr>
-        <w:t>Trường hợp là người đại diện theo ủy quyền thì ghi các thông tin sau: họ và tên</w:t>
-      </w:r>
-      <w:r>
-        <w:rPr>
-          <w:rFonts w:ascii="Times New Roman" w:hAnsi="Times New Roman"/>
-          <w:i/>
-          <w:sz w:val="22"/>
-          <w:szCs w:val="22"/>
-          <w:lang w:val="vi-VN"/>
-        </w:rPr>
-        <w:t xml:space="preserve"> người đại diện theo ủy quyền</w:t>
-      </w:r>
-      <w:r>
-        <w:rPr>
-          <w:rFonts w:ascii="Times New Roman" w:hAnsi="Times New Roman"/>
-          <w:i/>
-          <w:sz w:val="22"/>
-          <w:szCs w:val="22"/>
-          <w:lang w:val="vi-VN"/>
-        </w:rPr>
-        <w:t>, số giấy ủy quyền/văn bản ủy quyền (nếu có), số thẻ CMND/CCCD/hộ chiếu, ngày cấp, nơi cấp.</w:t>
+        <w:t>(</w:t>
+      </w:r>
+      <w:r>
+        <w:rPr>
+          <w:rFonts w:ascii="Times New Roman" w:hAnsi="Times New Roman"/>
+          <w:i/>
+          <w:sz w:val="22"/>
+          <w:szCs w:val="22"/>
+          <w:lang w:val="vi-VN"/>
+        </w:rPr>
+        <w:t>bên bán</w:t>
+      </w:r>
+      <w:r>
+        <w:rPr>
+          <w:rFonts w:ascii="Times New Roman" w:hAnsi="Times New Roman"/>
+          <w:i/>
+          <w:sz w:val="22"/>
+          <w:szCs w:val="22"/>
+          <w:lang w:val="vi-VN"/>
+        </w:rPr>
+        <w:t>)</w:t>
+      </w:r>
+      <w:r>
+        <w:rPr>
+          <w:rFonts w:ascii="Times New Roman" w:hAnsi="Times New Roman"/>
+          <w:i/>
+          <w:sz w:val="22"/>
+          <w:szCs w:val="22"/>
+          <w:lang w:val="vi-VN"/>
+        </w:rPr>
+        <w:t>.</w:t>
       </w:r>
     </w:p>
   </w:footnote>
@@ -4918,97 +4118,17 @@
           <w:szCs w:val="22"/>
           <w:lang w:val="vi-VN"/>
         </w:rPr>
-        <w:t xml:space="preserve"> </w:t>
-      </w:r>
-      <w:r>
-        <w:rPr>
-          <w:rFonts w:ascii="Times New Roman" w:hAnsi="Times New Roman"/>
-          <w:i/>
-          <w:sz w:val="22"/>
-          <w:szCs w:val="22"/>
-          <w:lang w:val="vi-VN"/>
-        </w:rPr>
-        <w:t xml:space="preserve">Chức danh mà người đại diện </w:t>
-      </w:r>
-      <w:r>
-        <w:rPr>
-          <w:rFonts w:ascii="Times New Roman" w:hAnsi="Times New Roman"/>
-          <w:i/>
-          <w:sz w:val="22"/>
-          <w:szCs w:val="22"/>
-          <w:lang w:val="vi-VN"/>
-        </w:rPr>
-        <w:t xml:space="preserve">theo pháp luật </w:t>
-      </w:r>
-      <w:r>
-        <w:rPr>
-          <w:rFonts w:ascii="Times New Roman" w:hAnsi="Times New Roman"/>
-          <w:i/>
-          <w:sz w:val="22"/>
-          <w:szCs w:val="22"/>
-          <w:lang w:val="vi-VN"/>
-        </w:rPr>
-        <w:t>đảm nhiệm tạ</w:t>
-      </w:r>
-      <w:r>
-        <w:rPr>
-          <w:rFonts w:ascii="Times New Roman" w:hAnsi="Times New Roman"/>
-          <w:i/>
-          <w:sz w:val="22"/>
-          <w:szCs w:val="22"/>
-          <w:lang w:val="vi-VN"/>
-        </w:rPr>
-        <w:t>i công ty</w:t>
-      </w:r>
-      <w:r>
-        <w:rPr>
-          <w:rFonts w:ascii="Times New Roman" w:hAnsi="Times New Roman"/>
-          <w:i/>
-          <w:sz w:val="22"/>
-          <w:szCs w:val="22"/>
-          <w:lang w:val="vi-VN"/>
-        </w:rPr>
-        <w:t xml:space="preserve"> </w:t>
-      </w:r>
-      <w:r>
-        <w:rPr>
-          <w:rFonts w:ascii="Times New Roman" w:hAnsi="Times New Roman"/>
-          <w:i/>
-          <w:sz w:val="22"/>
-          <w:szCs w:val="22"/>
-          <w:lang w:val="vi-VN"/>
-        </w:rPr>
-        <w:t>(</w:t>
-      </w:r>
-      <w:r>
-        <w:rPr>
-          <w:rFonts w:ascii="Times New Roman" w:hAnsi="Times New Roman"/>
-          <w:i/>
-          <w:sz w:val="22"/>
-          <w:szCs w:val="22"/>
-          <w:lang w:val="vi-VN"/>
-        </w:rPr>
-        <w:t>bên bán</w:t>
-      </w:r>
-      <w:r>
-        <w:rPr>
-          <w:rFonts w:ascii="Times New Roman" w:hAnsi="Times New Roman"/>
-          <w:i/>
-          <w:sz w:val="22"/>
-          <w:szCs w:val="22"/>
-          <w:lang w:val="vi-VN"/>
-        </w:rPr>
-        <w:t>)</w:t>
-      </w:r>
-      <w:r>
-        <w:rPr>
-          <w:rFonts w:ascii="Times New Roman" w:hAnsi="Times New Roman"/>
-          <w:i/>
-          <w:sz w:val="22"/>
-          <w:szCs w:val="22"/>
-          <w:lang w:val="vi-VN"/>
-        </w:rPr>
-        <w:t>.</w:t>
+        <w:t xml:space="preserve"> Ghi số CMND/CCCD/Hộ chiếu của người đại điện theo pháp luậ</w:t>
+      </w:r>
+      <w:r>
+        <w:rPr>
+          <w:rFonts w:ascii="Times New Roman" w:hAnsi="Times New Roman"/>
+          <w:i/>
+          <w:sz w:val="22"/>
+          <w:szCs w:val="22"/>
+          <w:lang w:val="vi-VN"/>
+        </w:rPr>
+        <w:t>t.</w:t>
       </w:r>
     </w:p>
   </w:footnote>
@@ -5016,6 +4136,7 @@
     <w:p>
       <w:pPr>
         <w:pStyle w:val="FootnoteText"/>
+        <w:jc w:val="both"/>
       </w:pPr>
       <w:r>
         <w:rPr>
@@ -5046,17 +4167,167 @@
           <w:szCs w:val="22"/>
           <w:lang w:val="vi-VN"/>
         </w:rPr>
-        <w:t>Ghi số CMND/CCCD/Hộ chiếu của người đại điện theo pháp luậ</w:t>
-      </w:r>
-      <w:r>
-        <w:rPr>
-          <w:rFonts w:ascii="Times New Roman" w:hAnsi="Times New Roman"/>
-          <w:i/>
-          <w:sz w:val="22"/>
-          <w:szCs w:val="22"/>
-          <w:lang w:val="vi-VN"/>
-        </w:rPr>
-        <w:t>t.</w:t>
+        <w:t>Trường hợp là người đại diện theo ủy quyền thì ghi</w:t>
+      </w:r>
+      <w:r>
+        <w:rPr>
+          <w:rFonts w:ascii="Times New Roman" w:hAnsi="Times New Roman"/>
+          <w:i/>
+          <w:sz w:val="22"/>
+          <w:szCs w:val="22"/>
+          <w:lang w:val="vi-VN"/>
+        </w:rPr>
+        <w:t xml:space="preserve"> các thông tin sau</w:t>
+      </w:r>
+      <w:r>
+        <w:rPr>
+          <w:rFonts w:ascii="Times New Roman" w:hAnsi="Times New Roman"/>
+          <w:i/>
+          <w:sz w:val="22"/>
+          <w:szCs w:val="22"/>
+          <w:lang w:val="vi-VN"/>
+        </w:rPr>
+        <w:t>: họ và tên</w:t>
+      </w:r>
+      <w:r>
+        <w:rPr>
+          <w:rFonts w:ascii="Times New Roman" w:hAnsi="Times New Roman"/>
+          <w:i/>
+          <w:sz w:val="22"/>
+          <w:szCs w:val="22"/>
+          <w:lang w:val="vi-VN"/>
+        </w:rPr>
+        <w:t xml:space="preserve"> người đại diện theo ủy quyền</w:t>
+      </w:r>
+      <w:r>
+        <w:rPr>
+          <w:rFonts w:ascii="Times New Roman" w:hAnsi="Times New Roman"/>
+          <w:i/>
+          <w:sz w:val="22"/>
+          <w:szCs w:val="22"/>
+          <w:lang w:val="vi-VN"/>
+        </w:rPr>
+        <w:t>, số giấy ủy quyề</w:t>
+      </w:r>
+      <w:r>
+        <w:rPr>
+          <w:rFonts w:ascii="Times New Roman" w:hAnsi="Times New Roman"/>
+          <w:i/>
+          <w:sz w:val="22"/>
+          <w:szCs w:val="22"/>
+          <w:lang w:val="vi-VN"/>
+        </w:rPr>
+        <w:t>n/</w:t>
+      </w:r>
+      <w:r>
+        <w:rPr>
+          <w:rFonts w:ascii="Times New Roman" w:hAnsi="Times New Roman"/>
+          <w:i/>
+          <w:sz w:val="22"/>
+          <w:szCs w:val="22"/>
+          <w:lang w:val="vi-VN"/>
+        </w:rPr>
+        <w:t>văn bản ủy quyề</w:t>
+      </w:r>
+      <w:r>
+        <w:rPr>
+          <w:rFonts w:ascii="Times New Roman" w:hAnsi="Times New Roman"/>
+          <w:i/>
+          <w:sz w:val="22"/>
+          <w:szCs w:val="22"/>
+          <w:lang w:val="vi-VN"/>
+        </w:rPr>
+        <w:t>n</w:t>
+      </w:r>
+      <w:r>
+        <w:rPr>
+          <w:rFonts w:ascii="Times New Roman" w:hAnsi="Times New Roman"/>
+          <w:i/>
+          <w:sz w:val="22"/>
+          <w:szCs w:val="22"/>
+          <w:lang w:val="vi-VN"/>
+        </w:rPr>
+        <w:t xml:space="preserve"> </w:t>
+      </w:r>
+      <w:r>
+        <w:rPr>
+          <w:rFonts w:ascii="Times New Roman" w:hAnsi="Times New Roman"/>
+          <w:i/>
+          <w:sz w:val="22"/>
+          <w:szCs w:val="22"/>
+          <w:lang w:val="vi-VN"/>
+        </w:rPr>
+        <w:t>(</w:t>
+      </w:r>
+      <w:r>
+        <w:rPr>
+          <w:rFonts w:ascii="Times New Roman" w:hAnsi="Times New Roman"/>
+          <w:i/>
+          <w:sz w:val="22"/>
+          <w:szCs w:val="22"/>
+          <w:lang w:val="vi-VN"/>
+        </w:rPr>
+        <w:t>nế</w:t>
+      </w:r>
+      <w:r>
+        <w:rPr>
+          <w:rFonts w:ascii="Times New Roman" w:hAnsi="Times New Roman"/>
+          <w:i/>
+          <w:sz w:val="22"/>
+          <w:szCs w:val="22"/>
+          <w:lang w:val="vi-VN"/>
+        </w:rPr>
+        <w:t>u có), số t</w:t>
+      </w:r>
+      <w:r>
+        <w:rPr>
+          <w:rFonts w:ascii="Times New Roman" w:hAnsi="Times New Roman"/>
+          <w:i/>
+          <w:sz w:val="22"/>
+          <w:szCs w:val="22"/>
+          <w:lang w:val="vi-VN"/>
+        </w:rPr>
+        <w:t xml:space="preserve">hẻ </w:t>
+      </w:r>
+      <w:r>
+        <w:rPr>
+          <w:rFonts w:ascii="Times New Roman" w:hAnsi="Times New Roman"/>
+          <w:i/>
+          <w:sz w:val="22"/>
+          <w:szCs w:val="22"/>
+          <w:lang w:val="vi-VN"/>
+        </w:rPr>
+        <w:t>CMND/CCCD/</w:t>
+      </w:r>
+      <w:r>
+        <w:rPr>
+          <w:rFonts w:ascii="Times New Roman" w:hAnsi="Times New Roman"/>
+          <w:i/>
+          <w:sz w:val="22"/>
+          <w:szCs w:val="22"/>
+          <w:lang w:val="vi-VN"/>
+        </w:rPr>
+        <w:t>hộ chiếu</w:t>
+      </w:r>
+      <w:r>
+        <w:rPr>
+          <w:rFonts w:ascii="Times New Roman" w:hAnsi="Times New Roman"/>
+          <w:i/>
+          <w:sz w:val="22"/>
+          <w:szCs w:val="22"/>
+          <w:lang w:val="vi-VN"/>
+        </w:rPr>
+        <w:t>, ngày cấp, nơi cấ</w:t>
+      </w:r>
+      <w:r>
+        <w:rPr>
+          <w:rFonts w:ascii="Times New Roman" w:hAnsi="Times New Roman"/>
+          <w:i/>
+          <w:sz w:val="22"/>
+          <w:szCs w:val="22"/>
+          <w:lang w:val="vi-VN"/>
+        </w:rPr>
+        <w:t>p.</w:t>
       </w:r>
     </w:p>
   </w:footnote>
@@ -5064,7 +4335,6 @@
     <w:p>
       <w:pPr>
         <w:pStyle w:val="FootnoteText"/>
-        <w:jc w:val="both"/>
       </w:pPr>
       <w:r>
         <w:rPr>
@@ -5085,177 +4355,7 @@
           <w:szCs w:val="22"/>
           <w:lang w:val="vi-VN"/>
         </w:rPr>
-        <w:t xml:space="preserve"> </w:t>
-      </w:r>
-      <w:r>
-        <w:rPr>
-          <w:rFonts w:ascii="Times New Roman" w:hAnsi="Times New Roman"/>
-          <w:i/>
-          <w:sz w:val="22"/>
-          <w:szCs w:val="22"/>
-          <w:lang w:val="vi-VN"/>
-        </w:rPr>
-        <w:t>Trường hợp là người đại diện theo ủy quyền thì ghi</w:t>
-      </w:r>
-      <w:r>
-        <w:rPr>
-          <w:rFonts w:ascii="Times New Roman" w:hAnsi="Times New Roman"/>
-          <w:i/>
-          <w:sz w:val="22"/>
-          <w:szCs w:val="22"/>
-          <w:lang w:val="vi-VN"/>
-        </w:rPr>
-        <w:t xml:space="preserve"> các thông tin sau</w:t>
-      </w:r>
-      <w:r>
-        <w:rPr>
-          <w:rFonts w:ascii="Times New Roman" w:hAnsi="Times New Roman"/>
-          <w:i/>
-          <w:sz w:val="22"/>
-          <w:szCs w:val="22"/>
-          <w:lang w:val="vi-VN"/>
-        </w:rPr>
-        <w:t>: họ và tên</w:t>
-      </w:r>
-      <w:r>
-        <w:rPr>
-          <w:rFonts w:ascii="Times New Roman" w:hAnsi="Times New Roman"/>
-          <w:i/>
-          <w:sz w:val="22"/>
-          <w:szCs w:val="22"/>
-          <w:lang w:val="vi-VN"/>
-        </w:rPr>
-        <w:t xml:space="preserve"> người đại diện theo ủy quyền</w:t>
-      </w:r>
-      <w:r>
-        <w:rPr>
-          <w:rFonts w:ascii="Times New Roman" w:hAnsi="Times New Roman"/>
-          <w:i/>
-          <w:sz w:val="22"/>
-          <w:szCs w:val="22"/>
-          <w:lang w:val="vi-VN"/>
-        </w:rPr>
-        <w:t>, số giấy ủy quyề</w:t>
-      </w:r>
-      <w:r>
-        <w:rPr>
-          <w:rFonts w:ascii="Times New Roman" w:hAnsi="Times New Roman"/>
-          <w:i/>
-          <w:sz w:val="22"/>
-          <w:szCs w:val="22"/>
-          <w:lang w:val="vi-VN"/>
-        </w:rPr>
-        <w:t>n/</w:t>
-      </w:r>
-      <w:r>
-        <w:rPr>
-          <w:rFonts w:ascii="Times New Roman" w:hAnsi="Times New Roman"/>
-          <w:i/>
-          <w:sz w:val="22"/>
-          <w:szCs w:val="22"/>
-          <w:lang w:val="vi-VN"/>
-        </w:rPr>
-        <w:t>văn bản ủy quyề</w:t>
-      </w:r>
-      <w:r>
-        <w:rPr>
-          <w:rFonts w:ascii="Times New Roman" w:hAnsi="Times New Roman"/>
-          <w:i/>
-          <w:sz w:val="22"/>
-          <w:szCs w:val="22"/>
-          <w:lang w:val="vi-VN"/>
-        </w:rPr>
-        <w:t>n</w:t>
-      </w:r>
-      <w:r>
-        <w:rPr>
-          <w:rFonts w:ascii="Times New Roman" w:hAnsi="Times New Roman"/>
-          <w:i/>
-          <w:sz w:val="22"/>
-          <w:szCs w:val="22"/>
-          <w:lang w:val="vi-VN"/>
-        </w:rPr>
-        <w:t xml:space="preserve"> </w:t>
-      </w:r>
-      <w:r>
-        <w:rPr>
-          <w:rFonts w:ascii="Times New Roman" w:hAnsi="Times New Roman"/>
-          <w:i/>
-          <w:sz w:val="22"/>
-          <w:szCs w:val="22"/>
-          <w:lang w:val="vi-VN"/>
-        </w:rPr>
-        <w:t>(</w:t>
-      </w:r>
-      <w:r>
-        <w:rPr>
-          <w:rFonts w:ascii="Times New Roman" w:hAnsi="Times New Roman"/>
-          <w:i/>
-          <w:sz w:val="22"/>
-          <w:szCs w:val="22"/>
-          <w:lang w:val="vi-VN"/>
-        </w:rPr>
-        <w:t>nế</w:t>
-      </w:r>
-      <w:r>
-        <w:rPr>
-          <w:rFonts w:ascii="Times New Roman" w:hAnsi="Times New Roman"/>
-          <w:i/>
-          <w:sz w:val="22"/>
-          <w:szCs w:val="22"/>
-          <w:lang w:val="vi-VN"/>
-        </w:rPr>
-        <w:t>u có), số t</w:t>
-      </w:r>
-      <w:r>
-        <w:rPr>
-          <w:rFonts w:ascii="Times New Roman" w:hAnsi="Times New Roman"/>
-          <w:i/>
-          <w:sz w:val="22"/>
-          <w:szCs w:val="22"/>
-          <w:lang w:val="vi-VN"/>
-        </w:rPr>
-        <w:t xml:space="preserve">hẻ </w:t>
-      </w:r>
-      <w:r>
-        <w:rPr>
-          <w:rFonts w:ascii="Times New Roman" w:hAnsi="Times New Roman"/>
-          <w:i/>
-          <w:sz w:val="22"/>
-          <w:szCs w:val="22"/>
-          <w:lang w:val="vi-VN"/>
-        </w:rPr>
-        <w:t>CMND/CCCD/</w:t>
-      </w:r>
-      <w:r>
-        <w:rPr>
-          <w:rFonts w:ascii="Times New Roman" w:hAnsi="Times New Roman"/>
-          <w:i/>
-          <w:sz w:val="22"/>
-          <w:szCs w:val="22"/>
-          <w:lang w:val="vi-VN"/>
-        </w:rPr>
-        <w:t>hộ chiếu</w:t>
-      </w:r>
-      <w:r>
-        <w:rPr>
-          <w:rFonts w:ascii="Times New Roman" w:hAnsi="Times New Roman"/>
-          <w:i/>
-          <w:sz w:val="22"/>
-          <w:szCs w:val="22"/>
-          <w:lang w:val="vi-VN"/>
-        </w:rPr>
-        <w:t>, ngày cấp, nơi cấ</w:t>
-      </w:r>
-      <w:r>
-        <w:rPr>
-          <w:rFonts w:ascii="Times New Roman" w:hAnsi="Times New Roman"/>
-          <w:i/>
-          <w:sz w:val="22"/>
-          <w:szCs w:val="22"/>
-          <w:lang w:val="vi-VN"/>
-        </w:rPr>
-        <w:t>p.</w:t>
+        <w:t xml:space="preserve"> Chức danh mà người đại diện theo pháp luật đảm nhiệm tại công ty (bên mua).</w:t>
       </w:r>
     </w:p>
   </w:footnote>
@@ -5283,17 +4383,7 @@
           <w:szCs w:val="22"/>
           <w:lang w:val="vi-VN"/>
         </w:rPr>
-        <w:t xml:space="preserve"> </w:t>
-      </w:r>
-      <w:r>
-        <w:rPr>
-          <w:rFonts w:ascii="Times New Roman" w:hAnsi="Times New Roman"/>
-          <w:i/>
-          <w:sz w:val="22"/>
-          <w:szCs w:val="22"/>
-          <w:lang w:val="vi-VN"/>
-        </w:rPr>
-        <w:t>Chức danh mà người đại diện theo pháp luật đảm nhiệm tại công ty (bên mua).</w:t>
+        <w:t xml:space="preserve"> Ghi số CMND/CCCD/Hộ chiếu của người đại điện theo pháp luật.</w:t>
       </w:r>
     </w:p>
   </w:footnote>
@@ -5331,7 +4421,27 @@
           <w:szCs w:val="22"/>
           <w:lang w:val="vi-VN"/>
         </w:rPr>
-        <w:t>Ghi số CMND/CCCD/Hộ chiếu của người đại điện theo pháp luật.</w:t>
+        <w:t xml:space="preserve"> Đơn giá là giá bán</w:t>
+      </w:r>
+      <w:r>
+        <w:rPr>
+          <w:rFonts w:ascii="Times New Roman" w:hAnsi="Times New Roman"/>
+          <w:i/>
+          <w:sz w:val="22"/>
+          <w:szCs w:val="22"/>
+          <w:lang w:val="vi-VN"/>
+        </w:rPr>
+        <w:t xml:space="preserve"> tính trên một đơn vị</w:t>
+      </w:r>
+      <w:r>
+        <w:rPr>
+          <w:rFonts w:ascii="Times New Roman" w:hAnsi="Times New Roman"/>
+          <w:i/>
+          <w:sz w:val="22"/>
+          <w:szCs w:val="22"/>
+          <w:lang w:val="vi-VN"/>
+        </w:rPr>
+        <w:t xml:space="preserve"> hàng hóa.</w:t>
       </w:r>
     </w:p>
   </w:footnote>
@@ -5359,47 +4469,7 @@
           <w:szCs w:val="22"/>
           <w:lang w:val="vi-VN"/>
         </w:rPr>
-        <w:t xml:space="preserve"> </w:t>
-      </w:r>
-      <w:r>
-        <w:rPr>
-          <w:rFonts w:ascii="Times New Roman" w:hAnsi="Times New Roman"/>
-          <w:i/>
-          <w:sz w:val="22"/>
-          <w:szCs w:val="22"/>
-          <w:lang w:val="vi-VN"/>
-        </w:rPr>
-        <w:t xml:space="preserve"> </w:t>
-      </w:r>
-      <w:r>
-        <w:rPr>
-          <w:rFonts w:ascii="Times New Roman" w:hAnsi="Times New Roman"/>
-          <w:i/>
-          <w:sz w:val="22"/>
-          <w:szCs w:val="22"/>
-          <w:lang w:val="vi-VN"/>
-        </w:rPr>
-        <w:t>Đơn giá là giá bán</w:t>
-      </w:r>
-      <w:r>
-        <w:rPr>
-          <w:rFonts w:ascii="Times New Roman" w:hAnsi="Times New Roman"/>
-          <w:i/>
-          <w:sz w:val="22"/>
-          <w:szCs w:val="22"/>
-          <w:lang w:val="vi-VN"/>
-        </w:rPr>
-        <w:t xml:space="preserve"> tính trên một đơn vị</w:t>
-      </w:r>
-      <w:r>
-        <w:rPr>
-          <w:rFonts w:ascii="Times New Roman" w:hAnsi="Times New Roman"/>
-          <w:i/>
-          <w:sz w:val="22"/>
-          <w:szCs w:val="22"/>
-          <w:lang w:val="vi-VN"/>
-        </w:rPr>
-        <w:t xml:space="preserve"> hàng hóa.</w:t>
+        <w:t xml:space="preserve"> Cột này được xác định theo công thức: Thành tiền = Số lượng x Đơn giá.</w:t>
       </w:r>
     </w:p>
   </w:footnote>
@@ -5407,6 +4477,7 @@
     <w:p>
       <w:pPr>
         <w:pStyle w:val="FootnoteText"/>
+        <w:jc w:val="both"/>
       </w:pPr>
       <w:r>
         <w:rPr>
@@ -5427,17 +4498,7 @@
           <w:szCs w:val="22"/>
           <w:lang w:val="vi-VN"/>
         </w:rPr>
-        <w:t xml:space="preserve"> </w:t>
-      </w:r>
-      <w:r>
-        <w:rPr>
-          <w:rFonts w:ascii="Times New Roman" w:hAnsi="Times New Roman"/>
-          <w:i/>
-          <w:sz w:val="22"/>
-          <w:szCs w:val="22"/>
-          <w:lang w:val="vi-VN"/>
-        </w:rPr>
-        <w:t>Cột này được xác định theo công thức: Thành tiền = Số lượng x Đơn giá.</w:t>
+        <w:t xml:space="preserve"> Điền hình thức thanh toán, ví dụ tiền mặt, chuyển khoản.</w:t>
       </w:r>
     </w:p>
   </w:footnote>
@@ -5445,6 +4506,7 @@
     <w:p>
       <w:pPr>
         <w:pStyle w:val="FootnoteText"/>
+        <w:jc w:val="both"/>
       </w:pPr>
       <w:r>
         <w:rPr>
@@ -5465,144 +4527,7 @@
           <w:szCs w:val="22"/>
           <w:lang w:val="vi-VN"/>
         </w:rPr>
-        <w:t xml:space="preserve"> </w:t>
-      </w:r>
-      <w:r>
-        <w:rPr>
-          <w:rFonts w:ascii="Times New Roman" w:hAnsi="Times New Roman"/>
-          <w:i/>
-          <w:sz w:val="22"/>
-          <w:szCs w:val="22"/>
-          <w:lang w:val="vi-VN"/>
-        </w:rPr>
-        <w:t xml:space="preserve">Ghi tổng giá trị hàng hóa </w:t>
-      </w:r>
-      <w:r>
-        <w:rPr>
-          <w:rFonts w:ascii="Times New Roman" w:hAnsi="Times New Roman"/>
-          <w:i/>
-          <w:sz w:val="22"/>
-          <w:szCs w:val="22"/>
-          <w:lang w:val="vi-VN"/>
-        </w:rPr>
-        <w:t>bằng số.</w:t>
-      </w:r>
-    </w:p>
-  </w:footnote>
-  <w:footnote w:id="12">
-    <w:p>
-      <w:pPr>
-        <w:pStyle w:val="FootnoteText"/>
-        <w:jc w:val="both"/>
-      </w:pPr>
-      <w:r>
-        <w:rPr>
-          <w:rStyle w:val="FootnoteReference"/>
-          <w:rFonts w:ascii="Times New Roman" w:hAnsi="Times New Roman"/>
-          <w:i/>
-          <w:sz w:val="22"/>
-          <w:szCs w:val="22"/>
-          <w:lang w:val="vi-VN"/>
-        </w:rPr>
-        <w:footnoteRef/>
-      </w:r>
-      <w:r>
-        <w:rPr>
-          <w:rFonts w:ascii="Times New Roman" w:hAnsi="Times New Roman"/>
-          <w:i/>
-          <w:sz w:val="22"/>
-          <w:szCs w:val="22"/>
-          <w:lang w:val="vi-VN"/>
-        </w:rPr>
-        <w:t xml:space="preserve"> </w:t>
-      </w:r>
-      <w:r>
-        <w:rPr>
-          <w:rFonts w:ascii="Times New Roman" w:hAnsi="Times New Roman"/>
-          <w:i/>
-          <w:sz w:val="22"/>
-          <w:szCs w:val="22"/>
-          <w:lang w:val="vi-VN"/>
-        </w:rPr>
-        <w:t>Điền tổng giá trị hàng hóa bằng chữ.</w:t>
-      </w:r>
-    </w:p>
-  </w:footnote>
-  <w:footnote w:id="13">
-    <w:p>
-      <w:pPr>
-        <w:pStyle w:val="FootnoteText"/>
-        <w:jc w:val="both"/>
-      </w:pPr>
-      <w:r>
-        <w:rPr>
-          <w:rStyle w:val="FootnoteReference"/>
-          <w:rFonts w:ascii="Times New Roman" w:hAnsi="Times New Roman"/>
-          <w:i/>
-          <w:sz w:val="22"/>
-          <w:szCs w:val="22"/>
-          <w:lang w:val="vi-VN"/>
-        </w:rPr>
-        <w:footnoteRef/>
-      </w:r>
-      <w:r>
-        <w:rPr>
-          <w:rFonts w:ascii="Times New Roman" w:hAnsi="Times New Roman"/>
-          <w:i/>
-          <w:sz w:val="22"/>
-          <w:szCs w:val="22"/>
-          <w:lang w:val="vi-VN"/>
-        </w:rPr>
-        <w:t xml:space="preserve"> </w:t>
-      </w:r>
-      <w:r>
-        <w:rPr>
-          <w:rFonts w:ascii="Times New Roman" w:hAnsi="Times New Roman"/>
-          <w:i/>
-          <w:sz w:val="22"/>
-          <w:szCs w:val="22"/>
-          <w:lang w:val="vi-VN"/>
-        </w:rPr>
-        <w:t>Điền hình thức thanh toán, ví dụ tiền mặt, chuyển khoản.</w:t>
-      </w:r>
-    </w:p>
-  </w:footnote>
-  <w:footnote w:id="14">
-    <w:p>
-      <w:pPr>
-        <w:pStyle w:val="FootnoteText"/>
-        <w:jc w:val="both"/>
-      </w:pPr>
-      <w:r>
-        <w:rPr>
-          <w:rStyle w:val="FootnoteReference"/>
-          <w:rFonts w:ascii="Times New Roman" w:hAnsi="Times New Roman"/>
-          <w:i/>
-          <w:sz w:val="22"/>
-          <w:szCs w:val="22"/>
-          <w:lang w:val="vi-VN"/>
-        </w:rPr>
-        <w:footnoteRef/>
-      </w:r>
-      <w:r>
-        <w:rPr>
-          <w:rFonts w:ascii="Times New Roman" w:hAnsi="Times New Roman"/>
-          <w:i/>
-          <w:sz w:val="22"/>
-          <w:szCs w:val="22"/>
-          <w:lang w:val="vi-VN"/>
-        </w:rPr>
-        <w:t xml:space="preserve"> </w:t>
-      </w:r>
-      <w:r>
-        <w:rPr>
-          <w:rFonts w:ascii="Times New Roman" w:hAnsi="Times New Roman"/>
-          <w:i/>
-          <w:sz w:val="22"/>
-          <w:szCs w:val="22"/>
-          <w:lang w:val="vi-VN"/>
-        </w:rPr>
-        <w:t>Căn cứ Điều 301 Luật Thương mại 2005, mức phạt đối với vi phạm nghĩa vụ hợp đồng hoặc tổng mức phạt đối với nhiều vi phạm do các bên thoả thuận trong hợp đồng, nhưng không quá 8% giá trị phần nghĩa vụ hợp đồng bị vi phạm.</w:t>
+        <w:t xml:space="preserve"> Căn cứ Điều 301 Luật Thương mại 2005, mức phạt đối với vi phạm nghĩa vụ hợp đồng hoặc tổng mức phạt đối với nhiều vi phạm do các bên thoả thuận trong hợp đồng, nhưng không quá 8% giá trị phần nghĩa vụ hợp đồng bị vi phạm.</w:t>
       </w:r>
     </w:p>
   </w:footnote>

</xml_diff>

<commit_message>
[vietdv] feat: enhance digital signature service with dynamic signer name resolution and improved signature positioning
</commit_message>
<xml_diff>
--- a/CEM-contract/src/main/resources/templates/HD-mua-ban-hang-hoa2025.docx
+++ b/CEM-contract/src/main/resources/templates/HD-mua-ban-hang-hoa2025.docx
@@ -2049,16 +2049,7 @@
           <w:szCs w:val="26"/>
           <w:lang w:val="vi-VN"/>
         </w:rPr>
-        <w:t>PAYMENT_TERM</w:t>
-      </w:r>
-      <w:r>
-        <w:rPr>
-          <w:rFonts w:ascii="Times New Roman" w:hAnsi="Times New Roman"/>
-          <w:sz w:val="26"/>
-          <w:szCs w:val="26"/>
-          <w:lang w:val="vi-VN"/>
-        </w:rPr>
-        <w:t xml:space="preserve"> </w:t>
+        <w:t xml:space="preserve">PAYMENT_TERM </w:t>
       </w:r>
       <w:r>
         <w:rPr>
@@ -2993,7 +2984,16 @@
           <w:szCs w:val="26"/>
           <w:lang w:val="vi-VN"/>
         </w:rPr>
-        <w:t>WARRANTY_PRODUCT</w:t>
+        <w:t xml:space="preserve">WARRANTY_PRODUCT </w:t>
+      </w:r>
+      <w:r>
+        <w:rPr>
+          <w:rFonts w:ascii="Times New Roman" w:hAnsi="Times New Roman"/>
+          <w:sz w:val="26"/>
+          <w:szCs w:val="26"/>
+          <w:lang w:val="vi-VN"/>
+        </w:rPr>
+        <w:t>cho</w:t>
       </w:r>
       <w:r>
         <w:rPr>
@@ -3011,7 +3011,7 @@
           <w:szCs w:val="26"/>
           <w:lang w:val="vi-VN"/>
         </w:rPr>
-        <w:t>cho</w:t>
+        <w:t>bên mua trong thời gian là</w:t>
       </w:r>
       <w:r>
         <w:rPr>
@@ -3029,34 +3029,7 @@
           <w:szCs w:val="26"/>
           <w:lang w:val="vi-VN"/>
         </w:rPr>
-        <w:t>bên mua trong thời gian là</w:t>
-      </w:r>
-      <w:r>
-        <w:rPr>
-          <w:rFonts w:ascii="Times New Roman" w:hAnsi="Times New Roman"/>
-          <w:sz w:val="26"/>
-          <w:szCs w:val="26"/>
-          <w:lang w:val="vi-VN"/>
-        </w:rPr>
-        <w:t xml:space="preserve"> </w:t>
-      </w:r>
-      <w:r>
-        <w:rPr>
-          <w:rFonts w:ascii="Times New Roman" w:hAnsi="Times New Roman"/>
-          <w:sz w:val="26"/>
-          <w:szCs w:val="26"/>
-          <w:lang w:val="vi-VN"/>
-        </w:rPr>
-        <w:t>WARRANTY_PERIOD_MONTHS</w:t>
-      </w:r>
-      <w:r>
-        <w:rPr>
-          <w:rFonts w:ascii="Times New Roman" w:hAnsi="Times New Roman"/>
-          <w:sz w:val="26"/>
-          <w:szCs w:val="26"/>
-          <w:lang w:val="vi-VN"/>
-        </w:rPr>
-        <w:t xml:space="preserve"> </w:t>
+        <w:t xml:space="preserve">WARRANTY_PERIOD_MONTHS </w:t>
       </w:r>
       <w:r>
         <w:rPr>

</xml_diff>